<commit_message>
refactor 2 , 7, 8 task
</commit_message>
<xml_diff>
--- a/lw02/Задачи на классы эквивалентности.docx
+++ b/lw02/Задачи на классы эквивалентности.docx
@@ -1101,6 +1101,570 @@
     </w:p>
     <w:p>
       <w:pPr>
+        <w:spacing w:after="0" w:line="360" w:lineRule="auto"/>
+        <w:rPr>
+          <w:rFonts w:ascii="Times New Roman" w:hAnsi="Times New Roman" w:cs="Times New Roman"/>
+          <w:color w:val="222222"/>
+          <w:sz w:val="28"/>
+          <w:szCs w:val="28"/>
+          <w:shd w:val="clear" w:color="auto" w:fill="FFFFFF"/>
+        </w:rPr>
+      </w:pPr>
+      <w:r>
+        <w:rPr>
+          <w:rFonts w:ascii="Times New Roman" w:hAnsi="Times New Roman" w:cs="Times New Roman"/>
+          <w:color w:val="222222"/>
+          <w:sz w:val="28"/>
+          <w:szCs w:val="28"/>
+          <w:shd w:val="clear" w:color="auto" w:fill="FFFFFF"/>
+        </w:rPr>
+        <w:t>Тестовые данные:</w:t>
+      </w:r>
+    </w:p>
+    <w:p>
+      <w:pPr>
+        <w:spacing w:after="0" w:line="360" w:lineRule="auto"/>
+        <w:ind w:firstLine="708"/>
+        <w:rPr>
+          <w:rFonts w:ascii="Times New Roman" w:hAnsi="Times New Roman" w:cs="Times New Roman"/>
+          <w:color w:val="222222"/>
+          <w:sz w:val="28"/>
+          <w:szCs w:val="28"/>
+          <w:shd w:val="clear" w:color="auto" w:fill="FFFFFF"/>
+        </w:rPr>
+      </w:pPr>
+      <w:r>
+        <w:rPr>
+          <w:rFonts w:ascii="Times New Roman" w:hAnsi="Times New Roman" w:cs="Times New Roman"/>
+          <w:color w:val="222222"/>
+          <w:sz w:val="28"/>
+          <w:szCs w:val="28"/>
+          <w:shd w:val="clear" w:color="auto" w:fill="FFFFFF"/>
+        </w:rPr>
+        <w:t>Длинна</w:t>
+      </w:r>
+    </w:p>
+    <w:p>
+      <w:pPr>
+        <w:spacing w:after="0" w:line="360" w:lineRule="auto"/>
+        <w:rPr>
+          <w:rFonts w:ascii="Times New Roman" w:hAnsi="Times New Roman" w:cs="Times New Roman"/>
+          <w:color w:val="222222"/>
+          <w:sz w:val="28"/>
+          <w:szCs w:val="28"/>
+          <w:shd w:val="clear" w:color="auto" w:fill="FFFFFF"/>
+        </w:rPr>
+      </w:pPr>
+      <w:r>
+        <w:rPr>
+          <w:rFonts w:ascii="Times New Roman" w:hAnsi="Times New Roman" w:cs="Times New Roman"/>
+          <w:color w:val="222222"/>
+          <w:sz w:val="28"/>
+          <w:szCs w:val="28"/>
+          <w:shd w:val="clear" w:color="auto" w:fill="FFFFFF"/>
+        </w:rPr>
+        <w:tab/>
+      </w:r>
+      <w:r>
+        <w:rPr>
+          <w:rFonts w:ascii="Times New Roman" w:hAnsi="Times New Roman" w:cs="Times New Roman"/>
+          <w:color w:val="222222"/>
+          <w:sz w:val="28"/>
+          <w:szCs w:val="28"/>
+          <w:shd w:val="clear" w:color="auto" w:fill="FFFFFF"/>
+        </w:rPr>
+        <w:tab/>
+      </w:r>
+      <w:r>
+        <w:rPr>
+          <w:rFonts w:ascii="Times New Roman" w:hAnsi="Times New Roman" w:cs="Times New Roman"/>
+          <w:color w:val="222222"/>
+          <w:sz w:val="28"/>
+          <w:szCs w:val="28"/>
+          <w:shd w:val="clear" w:color="auto" w:fill="FFFFFF"/>
+          <w:lang w:val="en-US"/>
+        </w:rPr>
+        <w:t>a</w:t>
+      </w:r>
+      <w:r>
+        <w:rPr>
+          <w:rFonts w:ascii="Times New Roman" w:hAnsi="Times New Roman" w:cs="Times New Roman"/>
+          <w:color w:val="222222"/>
+          <w:sz w:val="28"/>
+          <w:szCs w:val="28"/>
+          <w:shd w:val="clear" w:color="auto" w:fill="FFFFFF"/>
+        </w:rPr>
+        <w:t xml:space="preserve"> – </w:t>
+      </w:r>
+      <w:r>
+        <w:rPr>
+          <w:rFonts w:ascii="Times New Roman" w:hAnsi="Times New Roman" w:cs="Times New Roman"/>
+          <w:color w:val="222222"/>
+          <w:sz w:val="28"/>
+          <w:szCs w:val="28"/>
+          <w:shd w:val="clear" w:color="auto" w:fill="FFFFFF"/>
+        </w:rPr>
+        <w:t>идентификатор с минимальной длинной</w:t>
+      </w:r>
+      <w:r>
+        <w:rPr>
+          <w:rFonts w:ascii="Times New Roman" w:hAnsi="Times New Roman" w:cs="Times New Roman"/>
+          <w:color w:val="222222"/>
+          <w:sz w:val="28"/>
+          <w:szCs w:val="28"/>
+          <w:shd w:val="clear" w:color="auto" w:fill="FFFFFF"/>
+        </w:rPr>
+        <w:t>;</w:t>
+      </w:r>
+    </w:p>
+    <w:p>
+      <w:pPr>
+        <w:spacing w:after="0" w:line="360" w:lineRule="auto"/>
+        <w:rPr>
+          <w:rFonts w:ascii="Times New Roman" w:hAnsi="Times New Roman" w:cs="Times New Roman"/>
+          <w:color w:val="222222"/>
+          <w:sz w:val="28"/>
+          <w:szCs w:val="28"/>
+          <w:shd w:val="clear" w:color="auto" w:fill="FFFFFF"/>
+        </w:rPr>
+      </w:pPr>
+      <w:r>
+        <w:rPr>
+          <w:rFonts w:ascii="Times New Roman" w:hAnsi="Times New Roman" w:cs="Times New Roman"/>
+          <w:color w:val="222222"/>
+          <w:sz w:val="28"/>
+          <w:szCs w:val="28"/>
+          <w:shd w:val="clear" w:color="auto" w:fill="FFFFFF"/>
+        </w:rPr>
+        <w:tab/>
+      </w:r>
+      <w:r>
+        <w:rPr>
+          <w:rFonts w:ascii="Times New Roman" w:hAnsi="Times New Roman" w:cs="Times New Roman"/>
+          <w:color w:val="222222"/>
+          <w:sz w:val="28"/>
+          <w:szCs w:val="28"/>
+          <w:shd w:val="clear" w:color="auto" w:fill="FFFFFF"/>
+        </w:rPr>
+        <w:tab/>
+      </w:r>
+      <w:proofErr w:type="spellStart"/>
+      <w:proofErr w:type="gramStart"/>
+      <w:r>
+        <w:rPr>
+          <w:rFonts w:ascii="Times New Roman" w:hAnsi="Times New Roman" w:cs="Times New Roman"/>
+          <w:color w:val="222222"/>
+          <w:sz w:val="28"/>
+          <w:szCs w:val="28"/>
+          <w:shd w:val="clear" w:color="auto" w:fill="FFFFFF"/>
+          <w:lang w:val="en-US"/>
+        </w:rPr>
+        <w:t>str</w:t>
+      </w:r>
+      <w:proofErr w:type="spellEnd"/>
+      <w:proofErr w:type="gramEnd"/>
+      <w:r>
+        <w:rPr>
+          <w:rFonts w:ascii="Times New Roman" w:hAnsi="Times New Roman" w:cs="Times New Roman"/>
+          <w:color w:val="222222"/>
+          <w:sz w:val="28"/>
+          <w:szCs w:val="28"/>
+          <w:shd w:val="clear" w:color="auto" w:fill="FFFFFF"/>
+        </w:rPr>
+        <w:t>…</w:t>
+      </w:r>
+      <w:r>
+        <w:rPr>
+          <w:rFonts w:ascii="Times New Roman" w:hAnsi="Times New Roman" w:cs="Times New Roman"/>
+          <w:color w:val="222222"/>
+          <w:sz w:val="28"/>
+          <w:szCs w:val="28"/>
+          <w:shd w:val="clear" w:color="auto" w:fill="FFFFFF"/>
+        </w:rPr>
+        <w:t>….</w:t>
+      </w:r>
+      <w:r>
+        <w:rPr>
+          <w:rFonts w:ascii="Times New Roman" w:hAnsi="Times New Roman" w:cs="Times New Roman"/>
+          <w:color w:val="222222"/>
+          <w:sz w:val="28"/>
+          <w:szCs w:val="28"/>
+          <w:shd w:val="clear" w:color="auto" w:fill="FFFFFF"/>
+          <w:lang w:val="en-US"/>
+        </w:rPr>
+        <w:t>a</w:t>
+      </w:r>
+      <w:r>
+        <w:rPr>
+          <w:rFonts w:ascii="Times New Roman" w:hAnsi="Times New Roman" w:cs="Times New Roman"/>
+          <w:color w:val="222222"/>
+          <w:sz w:val="28"/>
+          <w:szCs w:val="28"/>
+          <w:shd w:val="clear" w:color="auto" w:fill="FFFFFF"/>
+        </w:rPr>
+        <w:t xml:space="preserve"> – </w:t>
+      </w:r>
+      <w:r>
+        <w:rPr>
+          <w:rFonts w:ascii="Times New Roman" w:hAnsi="Times New Roman" w:cs="Times New Roman"/>
+          <w:color w:val="222222"/>
+          <w:sz w:val="28"/>
+          <w:szCs w:val="28"/>
+          <w:shd w:val="clear" w:color="auto" w:fill="FFFFFF"/>
+        </w:rPr>
+        <w:t>идентификатор</w:t>
+      </w:r>
+      <w:r>
+        <w:rPr>
+          <w:rFonts w:ascii="Times New Roman" w:hAnsi="Times New Roman" w:cs="Times New Roman"/>
+          <w:color w:val="222222"/>
+          <w:sz w:val="28"/>
+          <w:szCs w:val="28"/>
+          <w:shd w:val="clear" w:color="auto" w:fill="FFFFFF"/>
+        </w:rPr>
+        <w:t xml:space="preserve"> с максимальной длинной</w:t>
+      </w:r>
+    </w:p>
+    <w:p>
+      <w:pPr>
+        <w:spacing w:after="0" w:line="360" w:lineRule="auto"/>
+        <w:rPr>
+          <w:rFonts w:ascii="Times New Roman" w:hAnsi="Times New Roman" w:cs="Times New Roman"/>
+          <w:color w:val="222222"/>
+          <w:sz w:val="28"/>
+          <w:szCs w:val="28"/>
+          <w:shd w:val="clear" w:color="auto" w:fill="FFFFFF"/>
+        </w:rPr>
+      </w:pPr>
+      <w:r>
+        <w:rPr>
+          <w:rFonts w:ascii="Times New Roman" w:hAnsi="Times New Roman" w:cs="Times New Roman"/>
+          <w:color w:val="222222"/>
+          <w:sz w:val="28"/>
+          <w:szCs w:val="28"/>
+          <w:shd w:val="clear" w:color="auto" w:fill="FFFFFF"/>
+        </w:rPr>
+        <w:tab/>
+        <w:t>Первый символ</w:t>
+      </w:r>
+    </w:p>
+    <w:p>
+      <w:pPr>
+        <w:spacing w:after="0" w:line="360" w:lineRule="auto"/>
+        <w:rPr>
+          <w:rFonts w:ascii="Times New Roman" w:hAnsi="Times New Roman" w:cs="Times New Roman"/>
+          <w:color w:val="222222"/>
+          <w:sz w:val="28"/>
+          <w:szCs w:val="28"/>
+          <w:shd w:val="clear" w:color="auto" w:fill="FFFFFF"/>
+        </w:rPr>
+      </w:pPr>
+      <w:r>
+        <w:rPr>
+          <w:rFonts w:ascii="Times New Roman" w:hAnsi="Times New Roman" w:cs="Times New Roman"/>
+          <w:color w:val="222222"/>
+          <w:sz w:val="28"/>
+          <w:szCs w:val="28"/>
+          <w:shd w:val="clear" w:color="auto" w:fill="FFFFFF"/>
+        </w:rPr>
+        <w:tab/>
+      </w:r>
+      <w:r>
+        <w:rPr>
+          <w:rFonts w:ascii="Times New Roman" w:hAnsi="Times New Roman" w:cs="Times New Roman"/>
+          <w:color w:val="222222"/>
+          <w:sz w:val="28"/>
+          <w:szCs w:val="28"/>
+          <w:shd w:val="clear" w:color="auto" w:fill="FFFFFF"/>
+        </w:rPr>
+        <w:tab/>
+      </w:r>
+      <w:proofErr w:type="spellStart"/>
+      <w:proofErr w:type="gramStart"/>
+      <w:r>
+        <w:rPr>
+          <w:rFonts w:ascii="Times New Roman" w:hAnsi="Times New Roman" w:cs="Times New Roman"/>
+          <w:color w:val="222222"/>
+          <w:sz w:val="28"/>
+          <w:szCs w:val="28"/>
+          <w:shd w:val="clear" w:color="auto" w:fill="FFFFFF"/>
+          <w:lang w:val="en-US"/>
+        </w:rPr>
+        <w:t>str</w:t>
+      </w:r>
+      <w:proofErr w:type="spellEnd"/>
+      <w:proofErr w:type="gramEnd"/>
+      <w:r>
+        <w:rPr>
+          <w:rFonts w:ascii="Times New Roman" w:hAnsi="Times New Roman" w:cs="Times New Roman"/>
+          <w:color w:val="222222"/>
+          <w:sz w:val="28"/>
+          <w:szCs w:val="28"/>
+          <w:shd w:val="clear" w:color="auto" w:fill="FFFFFF"/>
+        </w:rPr>
+        <w:t xml:space="preserve"> – первый символ – буква</w:t>
+      </w:r>
+      <w:bookmarkStart w:id="0" w:name="_GoBack"/>
+      <w:bookmarkEnd w:id="0"/>
+    </w:p>
+    <w:p>
+      <w:pPr>
+        <w:spacing w:after="0" w:line="360" w:lineRule="auto"/>
+        <w:rPr>
+          <w:rFonts w:ascii="Times New Roman" w:hAnsi="Times New Roman" w:cs="Times New Roman"/>
+          <w:color w:val="222222"/>
+          <w:sz w:val="28"/>
+          <w:szCs w:val="28"/>
+          <w:shd w:val="clear" w:color="auto" w:fill="FFFFFF"/>
+          <w:lang w:val="en-US"/>
+        </w:rPr>
+      </w:pPr>
+      <w:r>
+        <w:rPr>
+          <w:rFonts w:ascii="Times New Roman" w:hAnsi="Times New Roman" w:cs="Times New Roman"/>
+          <w:color w:val="222222"/>
+          <w:sz w:val="28"/>
+          <w:szCs w:val="28"/>
+          <w:shd w:val="clear" w:color="auto" w:fill="FFFFFF"/>
+        </w:rPr>
+        <w:lastRenderedPageBreak/>
+        <w:tab/>
+      </w:r>
+      <w:r>
+        <w:rPr>
+          <w:rFonts w:ascii="Times New Roman" w:hAnsi="Times New Roman" w:cs="Times New Roman"/>
+          <w:color w:val="222222"/>
+          <w:sz w:val="28"/>
+          <w:szCs w:val="28"/>
+          <w:shd w:val="clear" w:color="auto" w:fill="FFFFFF"/>
+        </w:rPr>
+        <w:tab/>
+        <w:t>_</w:t>
+      </w:r>
+      <w:proofErr w:type="spellStart"/>
+      <w:r>
+        <w:rPr>
+          <w:rFonts w:ascii="Times New Roman" w:hAnsi="Times New Roman" w:cs="Times New Roman"/>
+          <w:color w:val="222222"/>
+          <w:sz w:val="28"/>
+          <w:szCs w:val="28"/>
+          <w:shd w:val="clear" w:color="auto" w:fill="FFFFFF"/>
+          <w:lang w:val="en-US"/>
+        </w:rPr>
+        <w:t>str</w:t>
+      </w:r>
+      <w:proofErr w:type="spellEnd"/>
+      <w:r>
+        <w:rPr>
+          <w:rFonts w:ascii="Times New Roman" w:hAnsi="Times New Roman" w:cs="Times New Roman"/>
+          <w:color w:val="222222"/>
+          <w:sz w:val="28"/>
+          <w:szCs w:val="28"/>
+          <w:shd w:val="clear" w:color="auto" w:fill="FFFFFF"/>
+        </w:rPr>
+        <w:t xml:space="preserve"> </w:t>
+      </w:r>
+      <w:r>
+        <w:rPr>
+          <w:rFonts w:ascii="Times New Roman" w:hAnsi="Times New Roman" w:cs="Times New Roman"/>
+          <w:color w:val="222222"/>
+          <w:sz w:val="28"/>
+          <w:szCs w:val="28"/>
+          <w:shd w:val="clear" w:color="auto" w:fill="FFFFFF"/>
+        </w:rPr>
+        <w:t>–</w:t>
+      </w:r>
+      <w:r>
+        <w:rPr>
+          <w:rFonts w:ascii="Times New Roman" w:hAnsi="Times New Roman" w:cs="Times New Roman"/>
+          <w:color w:val="222222"/>
+          <w:sz w:val="28"/>
+          <w:szCs w:val="28"/>
+          <w:shd w:val="clear" w:color="auto" w:fill="FFFFFF"/>
+        </w:rPr>
+        <w:t xml:space="preserve"> </w:t>
+      </w:r>
+      <w:r>
+        <w:rPr>
+          <w:rFonts w:ascii="Times New Roman" w:hAnsi="Times New Roman" w:cs="Times New Roman"/>
+          <w:color w:val="222222"/>
+          <w:sz w:val="28"/>
+          <w:szCs w:val="28"/>
+          <w:shd w:val="clear" w:color="auto" w:fill="FFFFFF"/>
+        </w:rPr>
+        <w:t xml:space="preserve">первый символ – </w:t>
+      </w:r>
+      <w:proofErr w:type="spellStart"/>
+      <w:r>
+        <w:rPr>
+          <w:rFonts w:ascii="Times New Roman" w:hAnsi="Times New Roman" w:cs="Times New Roman"/>
+          <w:color w:val="222222"/>
+          <w:sz w:val="28"/>
+          <w:szCs w:val="28"/>
+          <w:shd w:val="clear" w:color="auto" w:fill="FFFFFF"/>
+          <w:lang w:val="en-US"/>
+        </w:rPr>
+        <w:t>нижнее</w:t>
+      </w:r>
+      <w:proofErr w:type="spellEnd"/>
+      <w:r>
+        <w:rPr>
+          <w:rFonts w:ascii="Times New Roman" w:hAnsi="Times New Roman" w:cs="Times New Roman"/>
+          <w:color w:val="222222"/>
+          <w:sz w:val="28"/>
+          <w:szCs w:val="28"/>
+          <w:shd w:val="clear" w:color="auto" w:fill="FFFFFF"/>
+          <w:lang w:val="en-US"/>
+        </w:rPr>
+        <w:t xml:space="preserve"> </w:t>
+      </w:r>
+      <w:proofErr w:type="spellStart"/>
+      <w:r>
+        <w:rPr>
+          <w:rFonts w:ascii="Times New Roman" w:hAnsi="Times New Roman" w:cs="Times New Roman"/>
+          <w:color w:val="222222"/>
+          <w:sz w:val="28"/>
+          <w:szCs w:val="28"/>
+          <w:shd w:val="clear" w:color="auto" w:fill="FFFFFF"/>
+          <w:lang w:val="en-US"/>
+        </w:rPr>
+        <w:t>подчёркивание</w:t>
+      </w:r>
+      <w:proofErr w:type="spellEnd"/>
+    </w:p>
+    <w:p>
+      <w:pPr>
+        <w:spacing w:after="0" w:line="360" w:lineRule="auto"/>
+        <w:rPr>
+          <w:rFonts w:ascii="Times New Roman" w:hAnsi="Times New Roman" w:cs="Times New Roman"/>
+          <w:color w:val="222222"/>
+          <w:sz w:val="28"/>
+          <w:szCs w:val="28"/>
+          <w:shd w:val="clear" w:color="auto" w:fill="FFFFFF"/>
+        </w:rPr>
+      </w:pPr>
+      <w:r>
+        <w:rPr>
+          <w:rFonts w:ascii="Times New Roman" w:hAnsi="Times New Roman" w:cs="Times New Roman"/>
+          <w:color w:val="222222"/>
+          <w:sz w:val="28"/>
+          <w:szCs w:val="28"/>
+          <w:shd w:val="clear" w:color="auto" w:fill="FFFFFF"/>
+          <w:lang w:val="en-US"/>
+        </w:rPr>
+        <w:tab/>
+      </w:r>
+      <w:r>
+        <w:rPr>
+          <w:rFonts w:ascii="Times New Roman" w:hAnsi="Times New Roman" w:cs="Times New Roman"/>
+          <w:color w:val="222222"/>
+          <w:sz w:val="28"/>
+          <w:szCs w:val="28"/>
+          <w:shd w:val="clear" w:color="auto" w:fill="FFFFFF"/>
+        </w:rPr>
+        <w:t>Допустимые символы</w:t>
+      </w:r>
+    </w:p>
+    <w:p>
+      <w:pPr>
+        <w:spacing w:after="0" w:line="360" w:lineRule="auto"/>
+        <w:rPr>
+          <w:rFonts w:ascii="Times New Roman" w:hAnsi="Times New Roman" w:cs="Times New Roman"/>
+          <w:color w:val="222222"/>
+          <w:sz w:val="28"/>
+          <w:szCs w:val="28"/>
+          <w:shd w:val="clear" w:color="auto" w:fill="FFFFFF"/>
+        </w:rPr>
+      </w:pPr>
+      <w:r>
+        <w:rPr>
+          <w:rFonts w:ascii="Times New Roman" w:hAnsi="Times New Roman" w:cs="Times New Roman"/>
+          <w:color w:val="222222"/>
+          <w:sz w:val="28"/>
+          <w:szCs w:val="28"/>
+          <w:shd w:val="clear" w:color="auto" w:fill="FFFFFF"/>
+        </w:rPr>
+        <w:tab/>
+      </w:r>
+      <w:r>
+        <w:rPr>
+          <w:rFonts w:ascii="Times New Roman" w:hAnsi="Times New Roman" w:cs="Times New Roman"/>
+          <w:color w:val="222222"/>
+          <w:sz w:val="28"/>
+          <w:szCs w:val="28"/>
+          <w:shd w:val="clear" w:color="auto" w:fill="FFFFFF"/>
+        </w:rPr>
+        <w:tab/>
+      </w:r>
+      <w:proofErr w:type="spellStart"/>
+      <w:r>
+        <w:rPr>
+          <w:rFonts w:ascii="Times New Roman" w:hAnsi="Times New Roman" w:cs="Times New Roman"/>
+          <w:color w:val="222222"/>
+          <w:sz w:val="28"/>
+          <w:szCs w:val="28"/>
+          <w:shd w:val="clear" w:color="auto" w:fill="FFFFFF"/>
+        </w:rPr>
+        <w:t>checkIdentificat</w:t>
+      </w:r>
+      <w:proofErr w:type="spellEnd"/>
+      <w:r>
+        <w:rPr>
+          <w:rFonts w:ascii="Times New Roman" w:hAnsi="Times New Roman" w:cs="Times New Roman"/>
+          <w:color w:val="222222"/>
+          <w:sz w:val="28"/>
+          <w:szCs w:val="28"/>
+          <w:shd w:val="clear" w:color="auto" w:fill="FFFFFF"/>
+        </w:rPr>
+        <w:t>11_-</w:t>
+      </w:r>
+      <w:proofErr w:type="spellStart"/>
+      <w:r>
+        <w:rPr>
+          <w:rFonts w:ascii="Times New Roman" w:hAnsi="Times New Roman" w:cs="Times New Roman"/>
+          <w:color w:val="222222"/>
+          <w:sz w:val="28"/>
+          <w:szCs w:val="28"/>
+          <w:shd w:val="clear" w:color="auto" w:fill="FFFFFF"/>
+        </w:rPr>
+        <w:t>or</w:t>
+      </w:r>
+      <w:proofErr w:type="spellEnd"/>
+      <w:r>
+        <w:rPr>
+          <w:rFonts w:ascii="Times New Roman" w:hAnsi="Times New Roman" w:cs="Times New Roman"/>
+          <w:color w:val="222222"/>
+          <w:sz w:val="28"/>
+          <w:szCs w:val="28"/>
+          <w:shd w:val="clear" w:color="auto" w:fill="FFFFFF"/>
+        </w:rPr>
+        <w:t xml:space="preserve"> – содержит валидные символы.</w:t>
+      </w:r>
+    </w:p>
+    <w:p>
+      <w:pPr>
+        <w:spacing w:after="0" w:line="360" w:lineRule="auto"/>
+        <w:rPr>
+          <w:rFonts w:ascii="Times New Roman" w:hAnsi="Times New Roman" w:cs="Times New Roman"/>
+          <w:color w:val="222222"/>
+          <w:sz w:val="28"/>
+          <w:szCs w:val="28"/>
+          <w:shd w:val="clear" w:color="auto" w:fill="FFFFFF"/>
+        </w:rPr>
+      </w:pPr>
+      <w:r>
+        <w:rPr>
+          <w:rFonts w:ascii="Times New Roman" w:hAnsi="Times New Roman" w:cs="Times New Roman"/>
+          <w:color w:val="222222"/>
+          <w:sz w:val="28"/>
+          <w:szCs w:val="28"/>
+          <w:shd w:val="clear" w:color="auto" w:fill="FFFFFF"/>
+        </w:rPr>
+        <w:t>Написать тесты</w:t>
+      </w:r>
+    </w:p>
+    <w:p>
+      <w:pPr>
         <w:pStyle w:val="a3"/>
         <w:numPr>
           <w:ilvl w:val="0"/>
@@ -1120,17 +1684,7 @@
           <w:sz w:val="28"/>
           <w:szCs w:val="28"/>
         </w:rPr>
-        <w:t xml:space="preserve">Калькулятор кредита работает следующим образом: Базовая ставка кредита — 15%. Если сумма кредита от 10.000 до 100.000 руб., то ставка остаётся базовой. Если сумма кредита от 100.001 руб. до 500.000 руб., то ставка уменьшается на 1% Если сумма кредита от 500.001 до 1.000.000 руб. включительно, то ставка уменьшается на 2% Если сумма кредита более 1.000.000 руб., то ставка обговаривается индивидуально </w:t>
-      </w:r>
-      <w:r>
-        <w:rPr>
-          <w:rFonts w:ascii="Times New Roman" w:hAnsi="Times New Roman" w:cs="Times New Roman"/>
-          <w:color w:val="000000"/>
-          <w:sz w:val="28"/>
-          <w:szCs w:val="28"/>
-        </w:rPr>
-        <w:lastRenderedPageBreak/>
-        <w:t>с каждым клиентом. Если срок кредита до 3 лет, то ставка остается базовой. Если срок кредита — от 3 до 5 лет включительно, то ставка увеличивается на 1% Если срок кредита — от 5 до 10 лет включительно, то ставка увеличивается на 2%. Если срок кредита — более 10 лет, то ставка обговаривается индивидуально с каждым клиентом.</w:t>
+        <w:t>Калькулятор кредита работает следующим образом: Базовая ставка кредита — 15%. Если сумма кредита от 10.000 до 100.000 руб., то ставка остаётся базовой. Если сумма кредита от 100.001 руб. до 500.000 руб., то ставка уменьшается на 1% Если сумма кредита от 500.001 до 1.000.000 руб. включительно, то ставка уменьшается на 2% Если сумма кредита более 1.000.000 руб., то ставка обговаривается индивидуально с каждым клиентом. Если срок кредита до 3 лет, то ставка остается базовой. Если срок кредита — от 3 до 5 лет включительно, то ставка увеличивается на 1% Если срок кредита — от 5 до 10 лет включительно, то ставка увеличивается на 2%. Если срок кредита — более 10 лет, то ставка обговаривается индивидуально с каждым клиентом.</w:t>
       </w:r>
     </w:p>
     <w:p>
@@ -1684,6 +2238,7 @@
           <w:sz w:val="28"/>
           <w:szCs w:val="28"/>
         </w:rPr>
+        <w:lastRenderedPageBreak/>
         <w:t>16%</w:t>
       </w:r>
     </w:p>
@@ -2698,6 +3253,7 @@
           <w:szCs w:val="28"/>
           <w:lang w:eastAsia="ru-RU"/>
         </w:rPr>
+        <w:lastRenderedPageBreak/>
         <w:drawing>
           <wp:inline distT="0" distB="0" distL="0" distR="0">
             <wp:extent cx="2562225" cy="2000250"/>
@@ -2895,7 +3451,6 @@
           <w:sz w:val="28"/>
           <w:szCs w:val="28"/>
         </w:rPr>
-        <w:lastRenderedPageBreak/>
         <w:tab/>
         <w:t xml:space="preserve">Горизонтальный: </w:t>
       </w:r>
@@ -3728,7 +4283,17 @@
           <w:sz w:val="28"/>
           <w:szCs w:val="28"/>
         </w:rPr>
-        <w:t xml:space="preserve">: Границы страницы, левая/правая или верхняя/нижняя. Для получения дополнительных данных используйте установленный у вас MS </w:t>
+        <w:t xml:space="preserve">: Границы страницы, левая/правая или верхняя/нижняя. Для получения дополнительных данных используйте установленный у вас </w:t>
+      </w:r>
+      <w:r>
+        <w:rPr>
+          <w:rFonts w:ascii="Times New Roman" w:hAnsi="Times New Roman" w:cs="Times New Roman"/>
+          <w:color w:val="000000"/>
+          <w:sz w:val="28"/>
+          <w:szCs w:val="28"/>
+        </w:rPr>
+        <w:lastRenderedPageBreak/>
+        <w:t xml:space="preserve">MS </w:t>
       </w:r>
       <w:proofErr w:type="spellStart"/>
       <w:r>
@@ -3847,25 +4412,91 @@
           <w:szCs w:val="28"/>
           <w:lang w:eastAsia="ru-RU"/>
         </w:rPr>
-        <w:t>Книжная, Альбомная</w:t>
-      </w:r>
-    </w:p>
-    <w:p>
-      <w:pPr>
-        <w:spacing w:after="0" w:line="360" w:lineRule="auto"/>
-        <w:rPr>
-          <w:rFonts w:ascii="Times New Roman" w:hAnsi="Times New Roman" w:cs="Times New Roman"/>
-          <w:sz w:val="28"/>
-          <w:szCs w:val="28"/>
-        </w:rPr>
-      </w:pPr>
-      <w:r>
-        <w:rPr>
-          <w:rFonts w:ascii="Times New Roman" w:hAnsi="Times New Roman" w:cs="Times New Roman"/>
-          <w:sz w:val="28"/>
-          <w:szCs w:val="28"/>
-        </w:rPr>
-        <w:lastRenderedPageBreak/>
+        <w:t xml:space="preserve">Книжная </w:t>
+      </w:r>
+      <w:r>
+        <w:rPr>
+          <w:rFonts w:ascii="Times New Roman" w:eastAsia="Times New Roman" w:hAnsi="Times New Roman" w:cs="Times New Roman"/>
+          <w:sz w:val="28"/>
+          <w:szCs w:val="28"/>
+          <w:lang w:val="en-US" w:eastAsia="ru-RU"/>
+        </w:rPr>
+        <w:t>A</w:t>
+      </w:r>
+      <w:r>
+        <w:rPr>
+          <w:rFonts w:ascii="Times New Roman" w:eastAsia="Times New Roman" w:hAnsi="Times New Roman" w:cs="Times New Roman"/>
+          <w:sz w:val="28"/>
+          <w:szCs w:val="28"/>
+          <w:lang w:eastAsia="ru-RU"/>
+        </w:rPr>
+        <w:t>4</w:t>
+      </w:r>
+    </w:p>
+    <w:p>
+      <w:pPr>
+        <w:spacing w:after="0" w:line="360" w:lineRule="auto"/>
+        <w:rPr>
+          <w:rFonts w:ascii="Times New Roman" w:eastAsia="Times New Roman" w:hAnsi="Times New Roman" w:cs="Times New Roman"/>
+          <w:sz w:val="28"/>
+          <w:szCs w:val="28"/>
+          <w:lang w:eastAsia="ru-RU"/>
+        </w:rPr>
+      </w:pPr>
+      <w:r>
+        <w:rPr>
+          <w:rFonts w:ascii="Times New Roman" w:eastAsia="Times New Roman" w:hAnsi="Times New Roman" w:cs="Times New Roman"/>
+          <w:sz w:val="28"/>
+          <w:szCs w:val="28"/>
+          <w:lang w:eastAsia="ru-RU"/>
+        </w:rPr>
+        <w:t>Высота</w:t>
+      </w:r>
+      <w:r>
+        <w:rPr>
+          <w:rFonts w:ascii="Times New Roman" w:eastAsia="Times New Roman" w:hAnsi="Times New Roman" w:cs="Times New Roman"/>
+          <w:sz w:val="28"/>
+          <w:szCs w:val="28"/>
+          <w:lang w:eastAsia="ru-RU"/>
+        </w:rPr>
+        <w:t>: 29,7см</w:t>
+      </w:r>
+    </w:p>
+    <w:p>
+      <w:pPr>
+        <w:spacing w:after="0" w:line="360" w:lineRule="auto"/>
+        <w:rPr>
+          <w:rFonts w:ascii="Times New Roman" w:eastAsia="Times New Roman" w:hAnsi="Times New Roman" w:cs="Times New Roman"/>
+          <w:sz w:val="28"/>
+          <w:szCs w:val="28"/>
+          <w:lang w:eastAsia="ru-RU"/>
+        </w:rPr>
+      </w:pPr>
+      <w:r>
+        <w:rPr>
+          <w:rFonts w:ascii="Times New Roman" w:eastAsia="Times New Roman" w:hAnsi="Times New Roman" w:cs="Times New Roman"/>
+          <w:sz w:val="28"/>
+          <w:szCs w:val="28"/>
+          <w:lang w:eastAsia="ru-RU"/>
+        </w:rPr>
+        <w:t>Ширина: 21см</w:t>
+      </w:r>
+    </w:p>
+    <w:p>
+      <w:pPr>
+        <w:spacing w:after="0" w:line="360" w:lineRule="auto"/>
+        <w:rPr>
+          <w:rFonts w:ascii="Times New Roman" w:hAnsi="Times New Roman" w:cs="Times New Roman"/>
+          <w:sz w:val="28"/>
+          <w:szCs w:val="28"/>
+        </w:rPr>
+      </w:pPr>
+      <w:r>
+        <w:rPr>
+          <w:rFonts w:ascii="Times New Roman" w:hAnsi="Times New Roman" w:cs="Times New Roman"/>
+          <w:sz w:val="28"/>
+          <w:szCs w:val="28"/>
+        </w:rPr>
         <w:t>Валидно</w:t>
       </w:r>
       <w:r>
@@ -3948,7 +4579,23 @@
           <w:sz w:val="28"/>
           <w:szCs w:val="28"/>
         </w:rPr>
-        <w:t>55,87; 55,87</w:t>
+        <w:t>29,7</w:t>
+      </w:r>
+      <w:r>
+        <w:rPr>
+          <w:rFonts w:ascii="Times New Roman" w:hAnsi="Times New Roman" w:cs="Times New Roman"/>
+          <w:sz w:val="28"/>
+          <w:szCs w:val="28"/>
+        </w:rPr>
+        <w:t xml:space="preserve">; </w:t>
+      </w:r>
+      <w:r>
+        <w:rPr>
+          <w:rFonts w:ascii="Times New Roman" w:hAnsi="Times New Roman" w:cs="Times New Roman"/>
+          <w:sz w:val="28"/>
+          <w:szCs w:val="28"/>
+        </w:rPr>
+        <w:t>29,7</w:t>
       </w:r>
       <w:r>
         <w:rPr>
@@ -3958,6 +4605,88 @@
         </w:rPr>
         <w:t>]</w:t>
       </w:r>
+      <w:r>
+        <w:rPr>
+          <w:rFonts w:ascii="Times New Roman" w:hAnsi="Times New Roman" w:cs="Times New Roman"/>
+          <w:sz w:val="28"/>
+          <w:szCs w:val="28"/>
+        </w:rPr>
+        <w:t>,</w:t>
+      </w:r>
+      <w:r>
+        <w:rPr>
+          <w:rFonts w:ascii="Times New Roman" w:hAnsi="Times New Roman" w:cs="Times New Roman"/>
+          <w:sz w:val="28"/>
+          <w:szCs w:val="28"/>
+        </w:rPr>
+        <w:t xml:space="preserve"> </w:t>
+      </w:r>
+      <w:r>
+        <w:rPr>
+          <w:rFonts w:ascii="Times New Roman" w:hAnsi="Times New Roman" w:cs="Times New Roman"/>
+          <w:sz w:val="28"/>
+          <w:szCs w:val="28"/>
+          <w:lang w:val="en-US"/>
+        </w:rPr>
+        <w:t>B</w:t>
+      </w:r>
+      <w:r>
+        <w:rPr>
+          <w:rFonts w:ascii="Times New Roman" w:hAnsi="Times New Roman" w:cs="Times New Roman"/>
+          <w:sz w:val="28"/>
+          <w:szCs w:val="28"/>
+        </w:rPr>
+        <w:t xml:space="preserve"> </w:t>
+      </w:r>
+      <w:r>
+        <w:rPr>
+          <w:rFonts w:ascii="Cambria Math" w:hAnsi="Cambria Math" w:cs="Cambria Math"/>
+          <w:sz w:val="28"/>
+          <w:szCs w:val="28"/>
+        </w:rPr>
+        <w:t>∈</w:t>
+      </w:r>
+      <w:r>
+        <w:rPr>
+          <w:rFonts w:ascii="Cambria Math" w:hAnsi="Cambria Math" w:cs="Cambria Math"/>
+          <w:sz w:val="28"/>
+          <w:szCs w:val="28"/>
+        </w:rPr>
+        <w:t xml:space="preserve"> [-</w:t>
+      </w:r>
+      <w:r>
+        <w:rPr>
+          <w:rFonts w:ascii="Times New Roman" w:hAnsi="Times New Roman" w:cs="Times New Roman"/>
+          <w:sz w:val="28"/>
+          <w:szCs w:val="28"/>
+        </w:rPr>
+        <w:t xml:space="preserve">29,7 + </w:t>
+      </w:r>
+      <w:r>
+        <w:rPr>
+          <w:rFonts w:ascii="Times New Roman" w:hAnsi="Times New Roman" w:cs="Times New Roman"/>
+          <w:sz w:val="28"/>
+          <w:szCs w:val="28"/>
+          <w:lang w:val="en-US"/>
+        </w:rPr>
+        <w:t>T</w:t>
+      </w:r>
+      <w:r>
+        <w:rPr>
+          <w:rFonts w:ascii="Times New Roman" w:hAnsi="Times New Roman" w:cs="Times New Roman"/>
+          <w:sz w:val="28"/>
+          <w:szCs w:val="28"/>
+        </w:rPr>
+        <w:t>; 29,7 - T</w:t>
+      </w:r>
+      <w:r>
+        <w:rPr>
+          <w:rFonts w:ascii="Cambria Math" w:hAnsi="Cambria Math" w:cs="Cambria Math"/>
+          <w:sz w:val="28"/>
+          <w:szCs w:val="28"/>
+        </w:rPr>
+        <w:t>]</w:t>
+      </w:r>
     </w:p>
     <w:p>
       <w:pPr>
@@ -4022,11 +4751,86 @@
           <w:sz w:val="28"/>
           <w:szCs w:val="28"/>
         </w:rPr>
-        <w:t>[0; 55,87</w:t>
-      </w:r>
-      <w:r>
-        <w:rPr>
-          <w:rFonts w:ascii="Times New Roman" w:hAnsi="Times New Roman" w:cs="Times New Roman"/>
+        <w:t xml:space="preserve">[0; </w:t>
+      </w:r>
+      <w:r>
+        <w:rPr>
+          <w:rFonts w:ascii="Times New Roman" w:hAnsi="Times New Roman" w:cs="Times New Roman"/>
+          <w:sz w:val="28"/>
+          <w:szCs w:val="28"/>
+        </w:rPr>
+        <w:t>21</w:t>
+      </w:r>
+      <w:r>
+        <w:rPr>
+          <w:rFonts w:ascii="Times New Roman" w:hAnsi="Times New Roman" w:cs="Times New Roman"/>
+          <w:sz w:val="28"/>
+          <w:szCs w:val="28"/>
+        </w:rPr>
+        <w:t>]</w:t>
+      </w:r>
+      <w:r>
+        <w:rPr>
+          <w:rFonts w:ascii="Times New Roman" w:hAnsi="Times New Roman" w:cs="Times New Roman"/>
+          <w:sz w:val="28"/>
+          <w:szCs w:val="28"/>
+          <w:lang w:val="en-US"/>
+        </w:rPr>
+        <w:t>,</w:t>
+      </w:r>
+      <w:r>
+        <w:rPr>
+          <w:rFonts w:ascii="Times New Roman" w:hAnsi="Times New Roman" w:cs="Times New Roman"/>
+          <w:sz w:val="28"/>
+          <w:szCs w:val="28"/>
+        </w:rPr>
+        <w:t xml:space="preserve"> </w:t>
+      </w:r>
+      <w:r>
+        <w:rPr>
+          <w:rFonts w:ascii="Times New Roman" w:hAnsi="Times New Roman" w:cs="Times New Roman"/>
+          <w:sz w:val="28"/>
+          <w:szCs w:val="28"/>
+          <w:lang w:val="en-US"/>
+        </w:rPr>
+        <w:t>R</w:t>
+      </w:r>
+      <w:r>
+        <w:rPr>
+          <w:rFonts w:ascii="Times New Roman" w:hAnsi="Times New Roman" w:cs="Times New Roman"/>
+          <w:sz w:val="28"/>
+          <w:szCs w:val="28"/>
+        </w:rPr>
+        <w:t xml:space="preserve"> </w:t>
+      </w:r>
+      <w:r>
+        <w:rPr>
+          <w:rFonts w:ascii="Cambria Math" w:hAnsi="Cambria Math" w:cs="Cambria Math"/>
+          <w:sz w:val="28"/>
+          <w:szCs w:val="28"/>
+        </w:rPr>
+        <w:t>∈</w:t>
+      </w:r>
+      <w:r>
+        <w:rPr>
+          <w:rFonts w:ascii="Cambria Math" w:hAnsi="Cambria Math" w:cs="Cambria Math"/>
+          <w:sz w:val="28"/>
+          <w:szCs w:val="28"/>
+        </w:rPr>
+        <w:t xml:space="preserve"> [0; 21 - </w:t>
+      </w:r>
+      <w:r>
+        <w:rPr>
+          <w:rFonts w:ascii="Cambria Math" w:hAnsi="Cambria Math" w:cs="Cambria Math"/>
+          <w:sz w:val="28"/>
+          <w:szCs w:val="28"/>
+          <w:lang w:val="en-US"/>
+        </w:rPr>
+        <w:t>L</w:t>
+      </w:r>
+      <w:r>
+        <w:rPr>
+          <w:rFonts w:ascii="Cambria Math" w:hAnsi="Cambria Math" w:cs="Cambria Math"/>
           <w:sz w:val="28"/>
           <w:szCs w:val="28"/>
         </w:rPr>
@@ -4116,7 +4920,7 @@
           <w:sz w:val="28"/>
           <w:szCs w:val="28"/>
         </w:rPr>
-        <w:t>0; 55,87</w:t>
+        <w:t>0; 21</w:t>
       </w:r>
       <w:r>
         <w:rPr>
@@ -4208,7 +5012,15 @@
           <w:sz w:val="28"/>
           <w:szCs w:val="28"/>
         </w:rPr>
-        <w:t xml:space="preserve"> [</w:t>
+        <w:t xml:space="preserve"> </w:t>
+      </w:r>
+      <w:r>
+        <w:rPr>
+          <w:rFonts w:ascii="Times New Roman" w:hAnsi="Times New Roman" w:cs="Times New Roman"/>
+          <w:sz w:val="28"/>
+          <w:szCs w:val="28"/>
+        </w:rPr>
+        <w:t>[</w:t>
       </w:r>
       <w:proofErr w:type="gramEnd"/>
       <w:r>
@@ -4225,7 +5037,23 @@
           <w:sz w:val="28"/>
           <w:szCs w:val="28"/>
         </w:rPr>
-        <w:t>55,87; 55,87</w:t>
+        <w:t>29,7</w:t>
+      </w:r>
+      <w:r>
+        <w:rPr>
+          <w:rFonts w:ascii="Times New Roman" w:hAnsi="Times New Roman" w:cs="Times New Roman"/>
+          <w:sz w:val="28"/>
+          <w:szCs w:val="28"/>
+        </w:rPr>
+        <w:t xml:space="preserve">; </w:t>
+      </w:r>
+      <w:r>
+        <w:rPr>
+          <w:rFonts w:ascii="Times New Roman" w:hAnsi="Times New Roman" w:cs="Times New Roman"/>
+          <w:sz w:val="28"/>
+          <w:szCs w:val="28"/>
+        </w:rPr>
+        <w:t>29,7</w:t>
       </w:r>
       <w:r>
         <w:rPr>
@@ -4235,6 +5063,104 @@
         </w:rPr>
         <w:t>]</w:t>
       </w:r>
+      <w:r>
+        <w:rPr>
+          <w:rFonts w:ascii="Times New Roman" w:hAnsi="Times New Roman" w:cs="Times New Roman"/>
+          <w:sz w:val="28"/>
+          <w:szCs w:val="28"/>
+        </w:rPr>
+        <w:t xml:space="preserve"> </w:t>
+      </w:r>
+      <w:r>
+        <w:rPr>
+          <w:rFonts w:ascii="Times New Roman" w:hAnsi="Times New Roman" w:cs="Times New Roman"/>
+          <w:sz w:val="28"/>
+          <w:szCs w:val="28"/>
+        </w:rPr>
+        <w:t>,</w:t>
+      </w:r>
+      <w:r>
+        <w:rPr>
+          <w:rFonts w:ascii="Times New Roman" w:hAnsi="Times New Roman" w:cs="Times New Roman"/>
+          <w:sz w:val="28"/>
+          <w:szCs w:val="28"/>
+        </w:rPr>
+        <w:t xml:space="preserve"> </w:t>
+      </w:r>
+      <w:r>
+        <w:rPr>
+          <w:rFonts w:ascii="Times New Roman" w:hAnsi="Times New Roman" w:cs="Times New Roman"/>
+          <w:sz w:val="28"/>
+          <w:szCs w:val="28"/>
+          <w:lang w:val="en-US"/>
+        </w:rPr>
+        <w:t>T</w:t>
+      </w:r>
+      <w:r>
+        <w:rPr>
+          <w:rFonts w:ascii="Times New Roman" w:hAnsi="Times New Roman" w:cs="Times New Roman"/>
+          <w:sz w:val="28"/>
+          <w:szCs w:val="28"/>
+        </w:rPr>
+        <w:t xml:space="preserve"> </w:t>
+      </w:r>
+      <w:r>
+        <w:rPr>
+          <w:rFonts w:ascii="Cambria Math" w:hAnsi="Cambria Math" w:cs="Cambria Math"/>
+          <w:sz w:val="28"/>
+          <w:szCs w:val="28"/>
+        </w:rPr>
+        <w:t>∈</w:t>
+      </w:r>
+      <w:r>
+        <w:rPr>
+          <w:rFonts w:ascii="Cambria Math" w:hAnsi="Cambria Math" w:cs="Cambria Math"/>
+          <w:sz w:val="28"/>
+          <w:szCs w:val="28"/>
+        </w:rPr>
+        <w:t xml:space="preserve"> </w:t>
+      </w:r>
+      <w:r>
+        <w:rPr>
+          <w:rFonts w:ascii="Cambria Math" w:hAnsi="Cambria Math" w:cs="Cambria Math"/>
+          <w:sz w:val="28"/>
+          <w:szCs w:val="28"/>
+        </w:rPr>
+        <w:t>[-</w:t>
+      </w:r>
+      <w:r>
+        <w:rPr>
+          <w:rFonts w:ascii="Times New Roman" w:hAnsi="Times New Roman" w:cs="Times New Roman"/>
+          <w:sz w:val="28"/>
+          <w:szCs w:val="28"/>
+        </w:rPr>
+        <w:t xml:space="preserve">29,7 + </w:t>
+      </w:r>
+      <w:r>
+        <w:rPr>
+          <w:rFonts w:ascii="Times New Roman" w:hAnsi="Times New Roman" w:cs="Times New Roman"/>
+          <w:sz w:val="28"/>
+          <w:szCs w:val="28"/>
+          <w:lang w:val="en-US"/>
+        </w:rPr>
+        <w:t>B</w:t>
+      </w:r>
+      <w:r>
+        <w:rPr>
+          <w:rFonts w:ascii="Times New Roman" w:hAnsi="Times New Roman" w:cs="Times New Roman"/>
+          <w:sz w:val="28"/>
+          <w:szCs w:val="28"/>
+        </w:rPr>
+        <w:t>; 29,7 - B</w:t>
+      </w:r>
+      <w:r>
+        <w:rPr>
+          <w:rFonts w:ascii="Cambria Math" w:hAnsi="Cambria Math" w:cs="Cambria Math"/>
+          <w:sz w:val="28"/>
+          <w:szCs w:val="28"/>
+        </w:rPr>
+        <w:t>]</w:t>
+      </w:r>
     </w:p>
     <w:p>
       <w:pPr>
@@ -4334,7 +5260,7 @@
           <w:sz w:val="28"/>
           <w:szCs w:val="28"/>
         </w:rPr>
-        <w:t>0; 55,87</w:t>
+        <w:t>0; 21</w:t>
       </w:r>
       <w:r>
         <w:rPr>
@@ -4344,6 +5270,64 @@
         </w:rPr>
         <w:t>]</w:t>
       </w:r>
+      <w:r>
+        <w:rPr>
+          <w:rFonts w:ascii="Times New Roman" w:hAnsi="Times New Roman" w:cs="Times New Roman"/>
+          <w:sz w:val="28"/>
+          <w:szCs w:val="28"/>
+        </w:rPr>
+        <w:t xml:space="preserve"> </w:t>
+      </w:r>
+      <w:r>
+        <w:rPr>
+          <w:rFonts w:ascii="Times New Roman" w:hAnsi="Times New Roman" w:cs="Times New Roman"/>
+          <w:sz w:val="28"/>
+          <w:szCs w:val="28"/>
+          <w:lang w:val="en-US"/>
+        </w:rPr>
+        <w:t>, L</w:t>
+      </w:r>
+      <w:r>
+        <w:rPr>
+          <w:rFonts w:ascii="Times New Roman" w:hAnsi="Times New Roman" w:cs="Times New Roman"/>
+          <w:sz w:val="28"/>
+          <w:szCs w:val="28"/>
+        </w:rPr>
+        <w:t xml:space="preserve"> </w:t>
+      </w:r>
+      <w:r>
+        <w:rPr>
+          <w:rFonts w:ascii="Cambria Math" w:hAnsi="Cambria Math" w:cs="Cambria Math"/>
+          <w:sz w:val="28"/>
+          <w:szCs w:val="28"/>
+        </w:rPr>
+        <w:t>∈</w:t>
+      </w:r>
+      <w:r>
+        <w:rPr>
+          <w:rFonts w:ascii="Cambria Math" w:hAnsi="Cambria Math" w:cs="Cambria Math"/>
+          <w:sz w:val="28"/>
+          <w:szCs w:val="28"/>
+        </w:rPr>
+        <w:t xml:space="preserve"> [0; 21 - </w:t>
+      </w:r>
+      <w:r>
+        <w:rPr>
+          <w:rFonts w:ascii="Cambria Math" w:hAnsi="Cambria Math" w:cs="Cambria Math"/>
+          <w:sz w:val="28"/>
+          <w:szCs w:val="28"/>
+          <w:lang w:val="en-US"/>
+        </w:rPr>
+        <w:t>R</w:t>
+      </w:r>
+      <w:r>
+        <w:rPr>
+          <w:rFonts w:ascii="Cambria Math" w:hAnsi="Cambria Math" w:cs="Cambria Math"/>
+          <w:sz w:val="28"/>
+          <w:szCs w:val="28"/>
+        </w:rPr>
+        <w:t>]</w:t>
+      </w:r>
     </w:p>
     <w:p>
       <w:pPr>
@@ -4494,24 +5478,18 @@
           <w:sz w:val="28"/>
           <w:szCs w:val="28"/>
         </w:rPr>
-        <w:t>Верхнее</w:t>
-      </w:r>
-      <w:r>
-        <w:rPr>
-          <w:rFonts w:ascii="Times New Roman" w:hAnsi="Times New Roman" w:cs="Times New Roman"/>
-          <w:sz w:val="28"/>
-          <w:szCs w:val="28"/>
-        </w:rPr>
-        <w:t>:</w:t>
-      </w:r>
-      <w:r>
-        <w:rPr>
-          <w:rFonts w:ascii="Times New Roman" w:hAnsi="Times New Roman" w:cs="Times New Roman"/>
-          <w:sz w:val="28"/>
-          <w:szCs w:val="28"/>
-        </w:rPr>
-        <w:t xml:space="preserve"> </w:t>
-      </w:r>
+        <w:t>Все промежутки, которые не относятся к валидным.</w:t>
+      </w:r>
+    </w:p>
+    <w:p>
+      <w:pPr>
+        <w:spacing w:after="0" w:line="360" w:lineRule="auto"/>
+        <w:rPr>
+          <w:rFonts w:ascii="Times New Roman" w:hAnsi="Times New Roman" w:cs="Times New Roman"/>
+          <w:sz w:val="28"/>
+          <w:szCs w:val="28"/>
+        </w:rPr>
+      </w:pPr>
       <w:r>
         <w:rPr>
           <w:rFonts w:ascii="Times New Roman" w:hAnsi="Times New Roman" w:cs="Times New Roman"/>
@@ -4521,46 +5499,23 @@
         </w:rPr>
         <w:t>T</w:t>
       </w:r>
-      <w:r>
-        <w:rPr>
-          <w:rFonts w:ascii="Times New Roman" w:hAnsi="Times New Roman" w:cs="Times New Roman"/>
-          <w:sz w:val="28"/>
-          <w:szCs w:val="28"/>
-        </w:rPr>
-        <w:t xml:space="preserve"> </w:t>
-      </w:r>
       <w:proofErr w:type="gramStart"/>
       <w:r>
         <w:rPr>
-          <w:rFonts w:ascii="Cambria Math" w:hAnsi="Cambria Math" w:cs="Cambria Math"/>
-          <w:sz w:val="28"/>
-          <w:szCs w:val="28"/>
-        </w:rPr>
-        <w:t>∈</w:t>
-      </w:r>
-      <w:r>
-        <w:rPr>
-          <w:rFonts w:ascii="Times New Roman" w:hAnsi="Times New Roman" w:cs="Times New Roman"/>
-          <w:sz w:val="28"/>
-          <w:szCs w:val="28"/>
-        </w:rPr>
-        <w:t xml:space="preserve"> </w:t>
-      </w:r>
-      <w:r>
-        <w:rPr>
-          <w:rFonts w:ascii="Times New Roman" w:hAnsi="Times New Roman" w:cs="Times New Roman"/>
-          <w:sz w:val="28"/>
-          <w:szCs w:val="28"/>
-        </w:rPr>
-        <w:t xml:space="preserve"> </w:t>
-      </w:r>
-      <w:r>
-        <w:rPr>
-          <w:rFonts w:ascii="Times New Roman" w:hAnsi="Times New Roman" w:cs="Times New Roman"/>
-          <w:sz w:val="28"/>
-          <w:szCs w:val="28"/>
-        </w:rPr>
-        <w:t>(</w:t>
+          <w:rFonts w:ascii="Times New Roman" w:hAnsi="Times New Roman" w:cs="Times New Roman"/>
+          <w:sz w:val="28"/>
+          <w:szCs w:val="28"/>
+        </w:rPr>
+        <w:t xml:space="preserve">,  </w:t>
+      </w:r>
+      <w:r>
+        <w:rPr>
+          <w:rFonts w:ascii="Times New Roman" w:hAnsi="Times New Roman" w:cs="Times New Roman"/>
+          <w:sz w:val="28"/>
+          <w:szCs w:val="28"/>
+          <w:lang w:val="en-US"/>
+        </w:rPr>
+        <w:t>L</w:t>
       </w:r>
       <w:proofErr w:type="gramEnd"/>
       <w:r>
@@ -4569,262 +5524,7 @@
           <w:sz w:val="28"/>
           <w:szCs w:val="28"/>
         </w:rPr>
-        <w:t>-</w:t>
-      </w:r>
-      <w:r>
-        <w:rPr>
-          <w:rFonts w:ascii="Times New Roman" w:hAnsi="Times New Roman" w:cs="Times New Roman"/>
-          <w:sz w:val="28"/>
-          <w:szCs w:val="28"/>
-        </w:rPr>
-        <w:t>∞</w:t>
-      </w:r>
-      <w:r>
-        <w:rPr>
-          <w:rFonts w:ascii="Times New Roman" w:hAnsi="Times New Roman" w:cs="Times New Roman"/>
-          <w:sz w:val="28"/>
-          <w:szCs w:val="28"/>
-        </w:rPr>
-        <w:t xml:space="preserve">; -55,87) </w:t>
-      </w:r>
-      <w:r>
-        <w:rPr>
-          <w:rFonts w:ascii="Times New Roman" w:hAnsi="Times New Roman" w:cs="Times New Roman"/>
-          <w:sz w:val="28"/>
-          <w:szCs w:val="28"/>
-          <w:lang w:val="en-US"/>
-        </w:rPr>
-        <w:t>U</w:t>
-      </w:r>
-      <w:r>
-        <w:rPr>
-          <w:rFonts w:ascii="Times New Roman" w:hAnsi="Times New Roman" w:cs="Times New Roman"/>
-          <w:sz w:val="28"/>
-          <w:szCs w:val="28"/>
-        </w:rPr>
-        <w:t xml:space="preserve"> (55,87; </w:t>
-      </w:r>
-      <w:r>
-        <w:rPr>
-          <w:rFonts w:ascii="Times New Roman" w:hAnsi="Times New Roman" w:cs="Times New Roman"/>
-          <w:sz w:val="28"/>
-          <w:szCs w:val="28"/>
-        </w:rPr>
-        <w:t>+</w:t>
-      </w:r>
-      <w:r>
-        <w:rPr>
-          <w:rFonts w:ascii="Times New Roman" w:hAnsi="Times New Roman" w:cs="Times New Roman"/>
-          <w:sz w:val="28"/>
-          <w:szCs w:val="28"/>
-        </w:rPr>
-        <w:t>∞</w:t>
-      </w:r>
-      <w:r>
-        <w:rPr>
-          <w:rFonts w:ascii="Times New Roman" w:hAnsi="Times New Roman" w:cs="Times New Roman"/>
-          <w:sz w:val="28"/>
-          <w:szCs w:val="28"/>
-        </w:rPr>
-        <w:t>)</w:t>
-      </w:r>
-    </w:p>
-    <w:p>
-      <w:pPr>
-        <w:spacing w:after="0" w:line="360" w:lineRule="auto"/>
-        <w:rPr>
-          <w:rFonts w:ascii="Times New Roman" w:hAnsi="Times New Roman" w:cs="Times New Roman"/>
-          <w:sz w:val="28"/>
-          <w:szCs w:val="28"/>
-        </w:rPr>
-      </w:pPr>
-      <w:r>
-        <w:rPr>
-          <w:rFonts w:ascii="Times New Roman" w:hAnsi="Times New Roman" w:cs="Times New Roman"/>
-          <w:sz w:val="28"/>
-          <w:szCs w:val="28"/>
-        </w:rPr>
-        <w:tab/>
-      </w:r>
-      <w:r>
-        <w:rPr>
-          <w:rFonts w:ascii="Times New Roman" w:hAnsi="Times New Roman" w:cs="Times New Roman"/>
-          <w:sz w:val="28"/>
-          <w:szCs w:val="28"/>
-        </w:rPr>
-        <w:t>Левое</w:t>
-      </w:r>
-      <w:r>
-        <w:rPr>
-          <w:rFonts w:ascii="Times New Roman" w:hAnsi="Times New Roman" w:cs="Times New Roman"/>
-          <w:sz w:val="28"/>
-          <w:szCs w:val="28"/>
-        </w:rPr>
-        <w:t xml:space="preserve">: </w:t>
-      </w:r>
-      <w:r>
-        <w:rPr>
-          <w:rFonts w:ascii="Times New Roman" w:hAnsi="Times New Roman" w:cs="Times New Roman"/>
-          <w:sz w:val="28"/>
-          <w:szCs w:val="28"/>
-          <w:lang w:val="en-US"/>
-        </w:rPr>
-        <w:t>L</w:t>
-      </w:r>
-      <w:r>
-        <w:rPr>
-          <w:rFonts w:ascii="Times New Roman" w:hAnsi="Times New Roman" w:cs="Times New Roman"/>
-          <w:sz w:val="28"/>
-          <w:szCs w:val="28"/>
-        </w:rPr>
-        <w:t xml:space="preserve"> </w:t>
-      </w:r>
-      <w:r>
-        <w:rPr>
-          <w:rFonts w:ascii="Cambria Math" w:hAnsi="Cambria Math" w:cs="Cambria Math"/>
-          <w:sz w:val="28"/>
-          <w:szCs w:val="28"/>
-        </w:rPr>
-        <w:t>∈</w:t>
-      </w:r>
-      <w:r>
-        <w:rPr>
-          <w:rFonts w:ascii="Times New Roman" w:hAnsi="Times New Roman" w:cs="Times New Roman"/>
-          <w:sz w:val="28"/>
-          <w:szCs w:val="28"/>
-        </w:rPr>
-        <w:t xml:space="preserve"> </w:t>
-      </w:r>
-      <w:r>
-        <w:rPr>
-          <w:rFonts w:ascii="Times New Roman" w:hAnsi="Times New Roman" w:cs="Times New Roman"/>
-          <w:sz w:val="28"/>
-          <w:szCs w:val="28"/>
-        </w:rPr>
-        <w:t>(-</w:t>
-      </w:r>
-      <w:r>
-        <w:rPr>
-          <w:rFonts w:ascii="Times New Roman" w:hAnsi="Times New Roman" w:cs="Times New Roman"/>
-          <w:sz w:val="28"/>
-          <w:szCs w:val="28"/>
-        </w:rPr>
-        <w:t>∞</w:t>
-      </w:r>
-      <w:r>
-        <w:rPr>
-          <w:rFonts w:ascii="Times New Roman" w:hAnsi="Times New Roman" w:cs="Times New Roman"/>
-          <w:sz w:val="28"/>
-          <w:szCs w:val="28"/>
-        </w:rPr>
-        <w:t xml:space="preserve">; </w:t>
-      </w:r>
-      <w:r>
-        <w:rPr>
-          <w:rFonts w:ascii="Times New Roman" w:hAnsi="Times New Roman" w:cs="Times New Roman"/>
-          <w:sz w:val="28"/>
-          <w:szCs w:val="28"/>
-        </w:rPr>
-        <w:t xml:space="preserve">0) </w:t>
-      </w:r>
-      <w:r>
-        <w:rPr>
-          <w:rFonts w:ascii="Times New Roman" w:hAnsi="Times New Roman" w:cs="Times New Roman"/>
-          <w:sz w:val="28"/>
-          <w:szCs w:val="28"/>
-          <w:lang w:val="en-US"/>
-        </w:rPr>
-        <w:t>U</w:t>
-      </w:r>
-      <w:r>
-        <w:rPr>
-          <w:rFonts w:ascii="Times New Roman" w:hAnsi="Times New Roman" w:cs="Times New Roman"/>
-          <w:sz w:val="28"/>
-          <w:szCs w:val="28"/>
-        </w:rPr>
-        <w:t xml:space="preserve"> </w:t>
-      </w:r>
-      <w:r>
-        <w:rPr>
-          <w:rFonts w:ascii="Times New Roman" w:hAnsi="Times New Roman" w:cs="Times New Roman"/>
-          <w:sz w:val="28"/>
-          <w:szCs w:val="28"/>
-        </w:rPr>
-        <w:t>(</w:t>
-      </w:r>
-      <w:r>
-        <w:rPr>
-          <w:rFonts w:ascii="Times New Roman" w:hAnsi="Times New Roman" w:cs="Times New Roman"/>
-          <w:sz w:val="28"/>
-          <w:szCs w:val="28"/>
-        </w:rPr>
-        <w:t xml:space="preserve">55,87; </w:t>
-      </w:r>
-      <w:r>
-        <w:rPr>
-          <w:rFonts w:ascii="Times New Roman" w:hAnsi="Times New Roman" w:cs="Times New Roman"/>
-          <w:sz w:val="28"/>
-          <w:szCs w:val="28"/>
-        </w:rPr>
-        <w:t>+</w:t>
-      </w:r>
-      <w:r>
-        <w:rPr>
-          <w:rFonts w:ascii="Times New Roman" w:hAnsi="Times New Roman" w:cs="Times New Roman"/>
-          <w:sz w:val="28"/>
-          <w:szCs w:val="28"/>
-        </w:rPr>
-        <w:t>∞</w:t>
-      </w:r>
-      <w:r>
-        <w:rPr>
-          <w:rFonts w:ascii="Times New Roman" w:hAnsi="Times New Roman" w:cs="Times New Roman"/>
-          <w:sz w:val="28"/>
-          <w:szCs w:val="28"/>
-        </w:rPr>
-        <w:t>)</w:t>
-      </w:r>
-    </w:p>
-    <w:p>
-      <w:pPr>
-        <w:spacing w:after="0" w:line="360" w:lineRule="auto"/>
-        <w:rPr>
-          <w:rFonts w:ascii="Times New Roman" w:hAnsi="Times New Roman" w:cs="Times New Roman"/>
-          <w:sz w:val="28"/>
-          <w:szCs w:val="28"/>
-        </w:rPr>
-      </w:pPr>
-      <w:r>
-        <w:rPr>
-          <w:rFonts w:ascii="Times New Roman" w:hAnsi="Times New Roman" w:cs="Times New Roman"/>
-          <w:sz w:val="28"/>
-          <w:szCs w:val="28"/>
-        </w:rPr>
-        <w:tab/>
-      </w:r>
-      <w:r>
-        <w:rPr>
-          <w:rFonts w:ascii="Times New Roman" w:hAnsi="Times New Roman" w:cs="Times New Roman"/>
-          <w:sz w:val="28"/>
-          <w:szCs w:val="28"/>
-        </w:rPr>
-        <w:t>Переплет</w:t>
-      </w:r>
-      <w:r>
-        <w:rPr>
-          <w:rFonts w:ascii="Times New Roman" w:hAnsi="Times New Roman" w:cs="Times New Roman"/>
-          <w:sz w:val="28"/>
-          <w:szCs w:val="28"/>
-        </w:rPr>
-        <w:t>:</w:t>
-      </w:r>
-      <w:r>
-        <w:rPr>
-          <w:rFonts w:ascii="Times New Roman" w:hAnsi="Times New Roman" w:cs="Times New Roman"/>
-          <w:sz w:val="28"/>
-          <w:szCs w:val="28"/>
-        </w:rPr>
-        <w:t xml:space="preserve"> </w:t>
+        <w:t xml:space="preserve">, </w:t>
       </w:r>
       <w:r>
         <w:rPr>
@@ -4841,148 +5541,7 @@
           <w:sz w:val="28"/>
           <w:szCs w:val="28"/>
         </w:rPr>
-        <w:t xml:space="preserve"> </w:t>
-      </w:r>
-      <w:proofErr w:type="gramStart"/>
-      <w:r>
-        <w:rPr>
-          <w:rFonts w:ascii="Cambria Math" w:hAnsi="Cambria Math" w:cs="Cambria Math"/>
-          <w:sz w:val="28"/>
-          <w:szCs w:val="28"/>
-        </w:rPr>
-        <w:t>∈</w:t>
-      </w:r>
-      <w:r>
-        <w:rPr>
-          <w:rFonts w:ascii="Times New Roman" w:hAnsi="Times New Roman" w:cs="Times New Roman"/>
-          <w:sz w:val="28"/>
-          <w:szCs w:val="28"/>
-        </w:rPr>
-        <w:t xml:space="preserve"> </w:t>
-      </w:r>
-      <w:r>
-        <w:rPr>
-          <w:rFonts w:ascii="Times New Roman" w:hAnsi="Times New Roman" w:cs="Times New Roman"/>
-          <w:sz w:val="28"/>
-          <w:szCs w:val="28"/>
-        </w:rPr>
-        <w:t xml:space="preserve"> </w:t>
-      </w:r>
-      <w:r>
-        <w:rPr>
-          <w:rFonts w:ascii="Times New Roman" w:hAnsi="Times New Roman" w:cs="Times New Roman"/>
-          <w:sz w:val="28"/>
-          <w:szCs w:val="28"/>
-        </w:rPr>
-        <w:t>(</w:t>
-      </w:r>
-      <w:proofErr w:type="gramEnd"/>
-      <w:r>
-        <w:rPr>
-          <w:rFonts w:ascii="Times New Roman" w:hAnsi="Times New Roman" w:cs="Times New Roman"/>
-          <w:sz w:val="28"/>
-          <w:szCs w:val="28"/>
-        </w:rPr>
-        <w:t>-</w:t>
-      </w:r>
-      <w:r>
-        <w:rPr>
-          <w:rFonts w:ascii="Times New Roman" w:hAnsi="Times New Roman" w:cs="Times New Roman"/>
-          <w:sz w:val="28"/>
-          <w:szCs w:val="28"/>
-        </w:rPr>
-        <w:t>∞</w:t>
-      </w:r>
-      <w:r>
-        <w:rPr>
-          <w:rFonts w:ascii="Times New Roman" w:hAnsi="Times New Roman" w:cs="Times New Roman"/>
-          <w:sz w:val="28"/>
-          <w:szCs w:val="28"/>
-        </w:rPr>
-        <w:t xml:space="preserve">; 55,87) </w:t>
-      </w:r>
-      <w:r>
-        <w:rPr>
-          <w:rFonts w:ascii="Times New Roman" w:hAnsi="Times New Roman" w:cs="Times New Roman"/>
-          <w:sz w:val="28"/>
-          <w:szCs w:val="28"/>
-          <w:lang w:val="en-US"/>
-        </w:rPr>
-        <w:t>U</w:t>
-      </w:r>
-      <w:r>
-        <w:rPr>
-          <w:rFonts w:ascii="Times New Roman" w:hAnsi="Times New Roman" w:cs="Times New Roman"/>
-          <w:sz w:val="28"/>
-          <w:szCs w:val="28"/>
-        </w:rPr>
-        <w:t xml:space="preserve"> </w:t>
-      </w:r>
-      <w:r>
-        <w:rPr>
-          <w:rFonts w:ascii="Times New Roman" w:hAnsi="Times New Roman" w:cs="Times New Roman"/>
-          <w:sz w:val="28"/>
-          <w:szCs w:val="28"/>
-        </w:rPr>
-        <w:t xml:space="preserve">(55,87; </w:t>
-      </w:r>
-      <w:r>
-        <w:rPr>
-          <w:rFonts w:ascii="Times New Roman" w:hAnsi="Times New Roman" w:cs="Times New Roman"/>
-          <w:sz w:val="28"/>
-          <w:szCs w:val="28"/>
-        </w:rPr>
-        <w:t>+</w:t>
-      </w:r>
-      <w:r>
-        <w:rPr>
-          <w:rFonts w:ascii="Times New Roman" w:hAnsi="Times New Roman" w:cs="Times New Roman"/>
-          <w:sz w:val="28"/>
-          <w:szCs w:val="28"/>
-        </w:rPr>
-        <w:t>∞</w:t>
-      </w:r>
-      <w:r>
-        <w:rPr>
-          <w:rFonts w:ascii="Times New Roman" w:hAnsi="Times New Roman" w:cs="Times New Roman"/>
-          <w:sz w:val="28"/>
-          <w:szCs w:val="28"/>
-        </w:rPr>
-        <w:t>)</w:t>
-      </w:r>
-    </w:p>
-    <w:p>
-      <w:pPr>
-        <w:spacing w:after="0" w:line="360" w:lineRule="auto"/>
-        <w:rPr>
-          <w:rFonts w:ascii="Times New Roman" w:hAnsi="Times New Roman" w:cs="Times New Roman"/>
-          <w:sz w:val="28"/>
-          <w:szCs w:val="28"/>
-        </w:rPr>
-      </w:pPr>
-      <w:r>
-        <w:rPr>
-          <w:rFonts w:ascii="Times New Roman" w:hAnsi="Times New Roman" w:cs="Times New Roman"/>
-          <w:sz w:val="28"/>
-          <w:szCs w:val="28"/>
-        </w:rPr>
-        <w:tab/>
-      </w:r>
-      <w:r>
-        <w:rPr>
-          <w:rFonts w:ascii="Times New Roman" w:hAnsi="Times New Roman" w:cs="Times New Roman"/>
-          <w:sz w:val="28"/>
-          <w:szCs w:val="28"/>
-        </w:rPr>
-        <w:t>Нижнее</w:t>
-      </w:r>
-      <w:r>
-        <w:rPr>
-          <w:rFonts w:ascii="Times New Roman" w:hAnsi="Times New Roman" w:cs="Times New Roman"/>
-          <w:sz w:val="28"/>
-          <w:szCs w:val="28"/>
-        </w:rPr>
-        <w:t xml:space="preserve">: </w:t>
+        <w:t xml:space="preserve">, </w:t>
       </w:r>
       <w:r>
         <w:rPr>
@@ -4999,130 +5558,7 @@
           <w:sz w:val="28"/>
           <w:szCs w:val="28"/>
         </w:rPr>
-        <w:t xml:space="preserve"> </w:t>
-      </w:r>
-      <w:r>
-        <w:rPr>
-          <w:rFonts w:ascii="Cambria Math" w:hAnsi="Cambria Math" w:cs="Cambria Math"/>
-          <w:sz w:val="28"/>
-          <w:szCs w:val="28"/>
-        </w:rPr>
-        <w:t>∈</w:t>
-      </w:r>
-      <w:r>
-        <w:rPr>
-          <w:rFonts w:ascii="Times New Roman" w:hAnsi="Times New Roman" w:cs="Times New Roman"/>
-          <w:sz w:val="28"/>
-          <w:szCs w:val="28"/>
-        </w:rPr>
-        <w:t xml:space="preserve"> </w:t>
-      </w:r>
-      <w:r>
-        <w:rPr>
-          <w:rFonts w:ascii="Times New Roman" w:hAnsi="Times New Roman" w:cs="Times New Roman"/>
-          <w:sz w:val="28"/>
-          <w:szCs w:val="28"/>
-        </w:rPr>
-        <w:t>(-</w:t>
-      </w:r>
-      <w:r>
-        <w:rPr>
-          <w:rFonts w:ascii="Times New Roman" w:hAnsi="Times New Roman" w:cs="Times New Roman"/>
-          <w:sz w:val="28"/>
-          <w:szCs w:val="28"/>
-        </w:rPr>
-        <w:t>∞</w:t>
-      </w:r>
-      <w:r>
-        <w:rPr>
-          <w:rFonts w:ascii="Times New Roman" w:hAnsi="Times New Roman" w:cs="Times New Roman"/>
-          <w:sz w:val="28"/>
-          <w:szCs w:val="28"/>
-        </w:rPr>
-        <w:t xml:space="preserve">; 55,87) </w:t>
-      </w:r>
-      <w:r>
-        <w:rPr>
-          <w:rFonts w:ascii="Times New Roman" w:hAnsi="Times New Roman" w:cs="Times New Roman"/>
-          <w:sz w:val="28"/>
-          <w:szCs w:val="28"/>
-          <w:lang w:val="en-US"/>
-        </w:rPr>
-        <w:t>U</w:t>
-      </w:r>
-      <w:r>
-        <w:rPr>
-          <w:rFonts w:ascii="Times New Roman" w:hAnsi="Times New Roman" w:cs="Times New Roman"/>
-          <w:sz w:val="28"/>
-          <w:szCs w:val="28"/>
-        </w:rPr>
-        <w:t xml:space="preserve"> </w:t>
-      </w:r>
-      <w:r>
-        <w:rPr>
-          <w:rFonts w:ascii="Times New Roman" w:hAnsi="Times New Roman" w:cs="Times New Roman"/>
-          <w:sz w:val="28"/>
-          <w:szCs w:val="28"/>
-        </w:rPr>
-        <w:t xml:space="preserve">(55,87; </w:t>
-      </w:r>
-      <w:r>
-        <w:rPr>
-          <w:rFonts w:ascii="Times New Roman" w:hAnsi="Times New Roman" w:cs="Times New Roman"/>
-          <w:sz w:val="28"/>
-          <w:szCs w:val="28"/>
-        </w:rPr>
-        <w:t>+</w:t>
-      </w:r>
-      <w:r>
-        <w:rPr>
-          <w:rFonts w:ascii="Times New Roman" w:hAnsi="Times New Roman" w:cs="Times New Roman"/>
-          <w:sz w:val="28"/>
-          <w:szCs w:val="28"/>
-        </w:rPr>
-        <w:t>∞</w:t>
-      </w:r>
-      <w:r>
-        <w:rPr>
-          <w:rFonts w:ascii="Times New Roman" w:hAnsi="Times New Roman" w:cs="Times New Roman"/>
-          <w:sz w:val="28"/>
-          <w:szCs w:val="28"/>
-        </w:rPr>
-        <w:t>)</w:t>
-      </w:r>
-    </w:p>
-    <w:p>
-      <w:pPr>
-        <w:spacing w:after="0" w:line="360" w:lineRule="auto"/>
-        <w:rPr>
-          <w:rFonts w:ascii="Times New Roman" w:hAnsi="Times New Roman" w:cs="Times New Roman"/>
-          <w:sz w:val="28"/>
-          <w:szCs w:val="28"/>
-        </w:rPr>
-      </w:pPr>
-      <w:r>
-        <w:rPr>
-          <w:rFonts w:ascii="Times New Roman" w:hAnsi="Times New Roman" w:cs="Times New Roman"/>
-          <w:sz w:val="28"/>
-          <w:szCs w:val="28"/>
-        </w:rPr>
-        <w:tab/>
-      </w:r>
-      <w:r>
-        <w:rPr>
-          <w:rFonts w:ascii="Times New Roman" w:hAnsi="Times New Roman" w:cs="Times New Roman"/>
-          <w:sz w:val="28"/>
-          <w:szCs w:val="28"/>
-        </w:rPr>
-        <w:t>Правое</w:t>
-      </w:r>
-      <w:r>
-        <w:rPr>
-          <w:rFonts w:ascii="Times New Roman" w:hAnsi="Times New Roman" w:cs="Times New Roman"/>
-          <w:sz w:val="28"/>
-          <w:szCs w:val="28"/>
-        </w:rPr>
-        <w:t xml:space="preserve">: </w:t>
+        <w:t xml:space="preserve">, </w:t>
       </w:r>
       <w:r>
         <w:rPr>
@@ -5139,242 +5575,6 @@
           <w:sz w:val="28"/>
           <w:szCs w:val="28"/>
         </w:rPr>
-        <w:t xml:space="preserve"> </w:t>
-      </w:r>
-      <w:r>
-        <w:rPr>
-          <w:rFonts w:ascii="Cambria Math" w:hAnsi="Cambria Math" w:cs="Cambria Math"/>
-          <w:sz w:val="28"/>
-          <w:szCs w:val="28"/>
-        </w:rPr>
-        <w:t>∈</w:t>
-      </w:r>
-      <w:r>
-        <w:rPr>
-          <w:rFonts w:ascii="Times New Roman" w:hAnsi="Times New Roman" w:cs="Times New Roman"/>
-          <w:sz w:val="28"/>
-          <w:szCs w:val="28"/>
-        </w:rPr>
-        <w:t xml:space="preserve"> </w:t>
-      </w:r>
-      <w:r>
-        <w:rPr>
-          <w:rFonts w:ascii="Times New Roman" w:hAnsi="Times New Roman" w:cs="Times New Roman"/>
-          <w:sz w:val="28"/>
-          <w:szCs w:val="28"/>
-        </w:rPr>
-        <w:t>(-</w:t>
-      </w:r>
-      <w:r>
-        <w:rPr>
-          <w:rFonts w:ascii="Times New Roman" w:hAnsi="Times New Roman" w:cs="Times New Roman"/>
-          <w:sz w:val="28"/>
-          <w:szCs w:val="28"/>
-        </w:rPr>
-        <w:t>∞</w:t>
-      </w:r>
-      <w:r>
-        <w:rPr>
-          <w:rFonts w:ascii="Times New Roman" w:hAnsi="Times New Roman" w:cs="Times New Roman"/>
-          <w:sz w:val="28"/>
-          <w:szCs w:val="28"/>
-        </w:rPr>
-        <w:t xml:space="preserve">; </w:t>
-      </w:r>
-      <w:r>
-        <w:rPr>
-          <w:rFonts w:ascii="Times New Roman" w:hAnsi="Times New Roman" w:cs="Times New Roman"/>
-          <w:sz w:val="28"/>
-          <w:szCs w:val="28"/>
-        </w:rPr>
-        <w:t>0</w:t>
-      </w:r>
-      <w:r>
-        <w:rPr>
-          <w:rFonts w:ascii="Times New Roman" w:hAnsi="Times New Roman" w:cs="Times New Roman"/>
-          <w:sz w:val="28"/>
-          <w:szCs w:val="28"/>
-        </w:rPr>
-        <w:t xml:space="preserve">) </w:t>
-      </w:r>
-      <w:r>
-        <w:rPr>
-          <w:rFonts w:ascii="Times New Roman" w:hAnsi="Times New Roman" w:cs="Times New Roman"/>
-          <w:sz w:val="28"/>
-          <w:szCs w:val="28"/>
-          <w:lang w:val="en-US"/>
-        </w:rPr>
-        <w:t>U</w:t>
-      </w:r>
-      <w:r>
-        <w:rPr>
-          <w:rFonts w:ascii="Times New Roman" w:hAnsi="Times New Roman" w:cs="Times New Roman"/>
-          <w:sz w:val="28"/>
-          <w:szCs w:val="28"/>
-        </w:rPr>
-        <w:t xml:space="preserve"> </w:t>
-      </w:r>
-      <w:r>
-        <w:rPr>
-          <w:rFonts w:ascii="Times New Roman" w:hAnsi="Times New Roman" w:cs="Times New Roman"/>
-          <w:sz w:val="28"/>
-          <w:szCs w:val="28"/>
-        </w:rPr>
-        <w:t xml:space="preserve">(55,87; </w:t>
-      </w:r>
-      <w:r>
-        <w:rPr>
-          <w:rFonts w:ascii="Times New Roman" w:hAnsi="Times New Roman" w:cs="Times New Roman"/>
-          <w:sz w:val="28"/>
-          <w:szCs w:val="28"/>
-        </w:rPr>
-        <w:t>+</w:t>
-      </w:r>
-      <w:r>
-        <w:rPr>
-          <w:rFonts w:ascii="Times New Roman" w:hAnsi="Times New Roman" w:cs="Times New Roman"/>
-          <w:sz w:val="28"/>
-          <w:szCs w:val="28"/>
-        </w:rPr>
-        <w:t>∞</w:t>
-      </w:r>
-      <w:r>
-        <w:rPr>
-          <w:rFonts w:ascii="Times New Roman" w:hAnsi="Times New Roman" w:cs="Times New Roman"/>
-          <w:sz w:val="28"/>
-          <w:szCs w:val="28"/>
-        </w:rPr>
-        <w:t>)</w:t>
-      </w:r>
-    </w:p>
-    <w:p>
-      <w:pPr>
-        <w:spacing w:after="0" w:line="360" w:lineRule="auto"/>
-        <w:rPr>
-          <w:rFonts w:ascii="Times New Roman" w:hAnsi="Times New Roman" w:cs="Times New Roman"/>
-          <w:sz w:val="28"/>
-          <w:szCs w:val="28"/>
-        </w:rPr>
-      </w:pPr>
-      <w:r>
-        <w:rPr>
-          <w:rFonts w:ascii="Times New Roman" w:hAnsi="Times New Roman" w:cs="Times New Roman"/>
-          <w:sz w:val="28"/>
-          <w:szCs w:val="28"/>
-        </w:rPr>
-        <w:tab/>
-      </w:r>
-      <w:r>
-        <w:rPr>
-          <w:rFonts w:ascii="Times New Roman" w:hAnsi="Times New Roman" w:cs="Times New Roman"/>
-          <w:sz w:val="28"/>
-          <w:szCs w:val="28"/>
-        </w:rPr>
-        <w:t>Положение переплета</w:t>
-      </w:r>
-      <w:r>
-        <w:rPr>
-          <w:rFonts w:ascii="Times New Roman" w:hAnsi="Times New Roman" w:cs="Times New Roman"/>
-          <w:sz w:val="28"/>
-          <w:szCs w:val="28"/>
-        </w:rPr>
-        <w:t>: {}</w:t>
-      </w:r>
-    </w:p>
-    <w:p>
-      <w:pPr>
-        <w:spacing w:after="0" w:line="360" w:lineRule="auto"/>
-        <w:rPr>
-          <w:rFonts w:ascii="Times New Roman" w:hAnsi="Times New Roman" w:cs="Times New Roman"/>
-          <w:sz w:val="28"/>
-          <w:szCs w:val="28"/>
-        </w:rPr>
-      </w:pPr>
-      <w:r>
-        <w:rPr>
-          <w:rFonts w:ascii="Times New Roman" w:hAnsi="Times New Roman" w:cs="Times New Roman"/>
-          <w:sz w:val="28"/>
-          <w:szCs w:val="28"/>
-          <w:lang w:val="en-US"/>
-        </w:rPr>
-        <w:t>T</w:t>
-      </w:r>
-      <w:proofErr w:type="gramStart"/>
-      <w:r>
-        <w:rPr>
-          <w:rFonts w:ascii="Times New Roman" w:hAnsi="Times New Roman" w:cs="Times New Roman"/>
-          <w:sz w:val="28"/>
-          <w:szCs w:val="28"/>
-        </w:rPr>
-        <w:t xml:space="preserve">,  </w:t>
-      </w:r>
-      <w:r>
-        <w:rPr>
-          <w:rFonts w:ascii="Times New Roman" w:hAnsi="Times New Roman" w:cs="Times New Roman"/>
-          <w:sz w:val="28"/>
-          <w:szCs w:val="28"/>
-          <w:lang w:val="en-US"/>
-        </w:rPr>
-        <w:t>L</w:t>
-      </w:r>
-      <w:proofErr w:type="gramEnd"/>
-      <w:r>
-        <w:rPr>
-          <w:rFonts w:ascii="Times New Roman" w:hAnsi="Times New Roman" w:cs="Times New Roman"/>
-          <w:sz w:val="28"/>
-          <w:szCs w:val="28"/>
-        </w:rPr>
-        <w:t xml:space="preserve">, </w:t>
-      </w:r>
-      <w:r>
-        <w:rPr>
-          <w:rFonts w:ascii="Times New Roman" w:hAnsi="Times New Roman" w:cs="Times New Roman"/>
-          <w:sz w:val="28"/>
-          <w:szCs w:val="28"/>
-          <w:lang w:val="en-US"/>
-        </w:rPr>
-        <w:t>G</w:t>
-      </w:r>
-      <w:r>
-        <w:rPr>
-          <w:rFonts w:ascii="Times New Roman" w:hAnsi="Times New Roman" w:cs="Times New Roman"/>
-          <w:sz w:val="28"/>
-          <w:szCs w:val="28"/>
-        </w:rPr>
-        <w:t xml:space="preserve">, </w:t>
-      </w:r>
-      <w:r>
-        <w:rPr>
-          <w:rFonts w:ascii="Times New Roman" w:hAnsi="Times New Roman" w:cs="Times New Roman"/>
-          <w:sz w:val="28"/>
-          <w:szCs w:val="28"/>
-          <w:lang w:val="en-US"/>
-        </w:rPr>
-        <w:t>B</w:t>
-      </w:r>
-      <w:r>
-        <w:rPr>
-          <w:rFonts w:ascii="Times New Roman" w:hAnsi="Times New Roman" w:cs="Times New Roman"/>
-          <w:sz w:val="28"/>
-          <w:szCs w:val="28"/>
-        </w:rPr>
-        <w:t xml:space="preserve">, </w:t>
-      </w:r>
-      <w:r>
-        <w:rPr>
-          <w:rFonts w:ascii="Times New Roman" w:hAnsi="Times New Roman" w:cs="Times New Roman"/>
-          <w:sz w:val="28"/>
-          <w:szCs w:val="28"/>
-          <w:lang w:val="en-US"/>
-        </w:rPr>
-        <w:t>R</w:t>
-      </w:r>
-      <w:r>
-        <w:rPr>
-          <w:rFonts w:ascii="Times New Roman" w:hAnsi="Times New Roman" w:cs="Times New Roman"/>
-          <w:sz w:val="28"/>
-          <w:szCs w:val="28"/>
-        </w:rPr>
         <w:t xml:space="preserve"> –</w:t>
       </w:r>
       <w:r>
@@ -5392,6 +5592,25 @@
           <w:szCs w:val="28"/>
         </w:rPr>
         <w:t>действительные числа</w:t>
+      </w:r>
+    </w:p>
+    <w:p>
+      <w:pPr>
+        <w:spacing w:after="0" w:line="360" w:lineRule="auto"/>
+        <w:rPr>
+          <w:rFonts w:ascii="Times New Roman" w:hAnsi="Times New Roman" w:cs="Times New Roman"/>
+          <w:sz w:val="28"/>
+          <w:szCs w:val="28"/>
+          <w:lang w:val="en-US"/>
+        </w:rPr>
+      </w:pPr>
+      <w:r>
+        <w:rPr>
+          <w:rFonts w:ascii="Times New Roman" w:hAnsi="Times New Roman" w:cs="Times New Roman"/>
+          <w:sz w:val="28"/>
+          <w:szCs w:val="28"/>
+        </w:rPr>
+        <w:t xml:space="preserve">Валидные данные добавить промежутки. </w:t>
       </w:r>
     </w:p>
     <w:p>
@@ -5492,6 +5711,7 @@
           <w:sz w:val="28"/>
           <w:szCs w:val="28"/>
         </w:rPr>
+        <w:lastRenderedPageBreak/>
         <w:t xml:space="preserve">Валидно: </w:t>
       </w:r>
       <w:r>
@@ -6141,7 +6361,6 @@
           <w:sz w:val="28"/>
           <w:szCs w:val="28"/>
         </w:rPr>
-        <w:lastRenderedPageBreak/>
         <w:tab/>
       </w:r>
       <w:r>
@@ -7352,6 +7571,7 @@
           <w:szCs w:val="28"/>
           <w:highlight w:val="white"/>
         </w:rPr>
+        <w:lastRenderedPageBreak/>
         <w:t>от 51 до 70 включительно – 1,0</w:t>
       </w:r>
       <w:r>
@@ -7488,7 +7708,6 @@
           <w:szCs w:val="28"/>
           <w:highlight w:val="white"/>
         </w:rPr>
-        <w:lastRenderedPageBreak/>
         <w:t>Возраст старше 22 лет стаж до 3 лет включительно – коэффициент 1,7</w:t>
       </w:r>
       <w:r>
@@ -8257,6 +8476,7 @@
           <w:sz w:val="28"/>
           <w:szCs w:val="28"/>
         </w:rPr>
+        <w:lastRenderedPageBreak/>
         <w:t>1.8:</w:t>
       </w:r>
     </w:p>
@@ -8361,6 +8581,14 @@
         </w:rPr>
         <w:t>22]</w:t>
       </w:r>
+      <w:r>
+        <w:rPr>
+          <w:rFonts w:ascii="Times New Roman" w:hAnsi="Times New Roman" w:cs="Times New Roman"/>
+          <w:sz w:val="28"/>
+          <w:szCs w:val="28"/>
+        </w:rPr>
+        <w:t xml:space="preserve">, </w:t>
+      </w:r>
     </w:p>
     <w:p>
       <w:pPr>
@@ -8430,13 +8658,64 @@
         </w:rPr>
         <w:t xml:space="preserve">[0; </w:t>
       </w:r>
-      <w:r>
-        <w:rPr>
-          <w:rFonts w:ascii="Times New Roman" w:hAnsi="Times New Roman" w:cs="Times New Roman"/>
-          <w:sz w:val="28"/>
-          <w:szCs w:val="28"/>
-        </w:rPr>
-        <w:t>3]</w:t>
+      <w:proofErr w:type="spellStart"/>
+      <w:r>
+        <w:rPr>
+          <w:rFonts w:ascii="Times New Roman" w:hAnsi="Times New Roman" w:cs="Times New Roman"/>
+          <w:sz w:val="28"/>
+          <w:szCs w:val="28"/>
+        </w:rPr>
+        <w:t>min</w:t>
+      </w:r>
+      <w:proofErr w:type="spellEnd"/>
+      <w:r>
+        <w:rPr>
+          <w:rFonts w:ascii="Times New Roman" w:hAnsi="Times New Roman" w:cs="Times New Roman"/>
+          <w:sz w:val="28"/>
+          <w:szCs w:val="28"/>
+        </w:rPr>
+        <w:t>(</w:t>
+      </w:r>
+      <w:r>
+        <w:rPr>
+          <w:rFonts w:ascii="Times New Roman" w:hAnsi="Times New Roman" w:cs="Times New Roman"/>
+          <w:sz w:val="28"/>
+          <w:szCs w:val="28"/>
+        </w:rPr>
+        <w:t xml:space="preserve">3, </w:t>
+      </w:r>
+      <w:r>
+        <w:rPr>
+          <w:rFonts w:ascii="Times New Roman" w:hAnsi="Times New Roman" w:cs="Times New Roman"/>
+          <w:sz w:val="28"/>
+          <w:szCs w:val="28"/>
+          <w:lang w:val="en-US"/>
+        </w:rPr>
+        <w:t>T</w:t>
+      </w:r>
+      <w:r>
+        <w:rPr>
+          <w:rFonts w:ascii="Times New Roman" w:hAnsi="Times New Roman" w:cs="Times New Roman"/>
+          <w:sz w:val="28"/>
+          <w:szCs w:val="28"/>
+        </w:rPr>
+        <w:t xml:space="preserve"> - 18</w:t>
+      </w:r>
+      <w:r>
+        <w:rPr>
+          <w:rFonts w:ascii="Times New Roman" w:hAnsi="Times New Roman" w:cs="Times New Roman"/>
+          <w:sz w:val="28"/>
+          <w:szCs w:val="28"/>
+        </w:rPr>
+        <w:t>)</w:t>
+      </w:r>
+      <w:r>
+        <w:rPr>
+          <w:rFonts w:ascii="Times New Roman" w:hAnsi="Times New Roman" w:cs="Times New Roman"/>
+          <w:sz w:val="28"/>
+          <w:szCs w:val="28"/>
+        </w:rPr>
+        <w:t>]</w:t>
       </w:r>
     </w:p>
     <w:p>
@@ -8632,15 +8911,93 @@
           <w:sz w:val="28"/>
           <w:szCs w:val="28"/>
         </w:rPr>
-        <w:t xml:space="preserve">(3; </w:t>
-      </w:r>
-      <w:r>
-        <w:rPr>
-          <w:rFonts w:ascii="Times New Roman" w:hAnsi="Times New Roman" w:cs="Times New Roman"/>
-          <w:sz w:val="28"/>
-          <w:szCs w:val="28"/>
-        </w:rPr>
-        <w:t>5]</w:t>
+        <w:t>[</w:t>
+      </w:r>
+      <w:r>
+        <w:rPr>
+          <w:rFonts w:ascii="Times New Roman" w:hAnsi="Times New Roman" w:cs="Times New Roman"/>
+          <w:sz w:val="28"/>
+          <w:szCs w:val="28"/>
+        </w:rPr>
+        <w:t xml:space="preserve">3; </w:t>
+      </w:r>
+      <w:proofErr w:type="spellStart"/>
+      <w:proofErr w:type="gramStart"/>
+      <w:r>
+        <w:rPr>
+          <w:rFonts w:ascii="Times New Roman" w:hAnsi="Times New Roman" w:cs="Times New Roman"/>
+          <w:sz w:val="28"/>
+          <w:szCs w:val="28"/>
+        </w:rPr>
+        <w:t>min</w:t>
+      </w:r>
+      <w:proofErr w:type="spellEnd"/>
+      <w:r>
+        <w:rPr>
+          <w:rFonts w:ascii="Times New Roman" w:hAnsi="Times New Roman" w:cs="Times New Roman"/>
+          <w:sz w:val="28"/>
+          <w:szCs w:val="28"/>
+        </w:rPr>
+        <w:t>(</w:t>
+      </w:r>
+      <w:proofErr w:type="gramEnd"/>
+      <w:r>
+        <w:rPr>
+          <w:rFonts w:ascii="Times New Roman" w:hAnsi="Times New Roman" w:cs="Times New Roman"/>
+          <w:sz w:val="28"/>
+          <w:szCs w:val="28"/>
+        </w:rPr>
+        <w:t>5</w:t>
+      </w:r>
+      <w:r>
+        <w:rPr>
+          <w:rFonts w:ascii="Times New Roman" w:hAnsi="Times New Roman" w:cs="Times New Roman"/>
+          <w:sz w:val="28"/>
+          <w:szCs w:val="28"/>
+        </w:rPr>
+        <w:t xml:space="preserve">, </w:t>
+      </w:r>
+      <w:r>
+        <w:rPr>
+          <w:rFonts w:ascii="Times New Roman" w:hAnsi="Times New Roman" w:cs="Times New Roman"/>
+          <w:sz w:val="28"/>
+          <w:szCs w:val="28"/>
+          <w:lang w:val="en-US"/>
+        </w:rPr>
+        <w:t>T</w:t>
+      </w:r>
+      <w:r>
+        <w:rPr>
+          <w:rFonts w:ascii="Times New Roman" w:hAnsi="Times New Roman" w:cs="Times New Roman"/>
+          <w:sz w:val="28"/>
+          <w:szCs w:val="28"/>
+          <w:lang w:val="en-US"/>
+        </w:rPr>
+        <w:t xml:space="preserve"> + 1</w:t>
+      </w:r>
+      <w:r>
+        <w:rPr>
+          <w:rFonts w:ascii="Times New Roman" w:hAnsi="Times New Roman" w:cs="Times New Roman"/>
+          <w:sz w:val="28"/>
+          <w:szCs w:val="28"/>
+        </w:rPr>
+        <w:t xml:space="preserve"> - 18</w:t>
+      </w:r>
+      <w:r>
+        <w:rPr>
+          <w:rFonts w:ascii="Times New Roman" w:hAnsi="Times New Roman" w:cs="Times New Roman"/>
+          <w:sz w:val="28"/>
+          <w:szCs w:val="28"/>
+        </w:rPr>
+        <w:t>)</w:t>
+      </w:r>
+      <w:r>
+        <w:rPr>
+          <w:rFonts w:ascii="Times New Roman" w:hAnsi="Times New Roman" w:cs="Times New Roman"/>
+          <w:sz w:val="28"/>
+          <w:szCs w:val="28"/>
+        </w:rPr>
+        <w:t>]</w:t>
       </w:r>
     </w:p>
     <w:p>
@@ -8684,7 +9041,6 @@
           <w:sz w:val="28"/>
           <w:szCs w:val="28"/>
         </w:rPr>
-        <w:lastRenderedPageBreak/>
         <w:t>Валидно:</w:t>
       </w:r>
     </w:p>
@@ -8779,6 +9135,7 @@
           <w:rFonts w:ascii="Times New Roman" w:hAnsi="Times New Roman" w:cs="Times New Roman"/>
           <w:sz w:val="28"/>
           <w:szCs w:val="28"/>
+          <w:lang w:val="en-US"/>
         </w:rPr>
       </w:pPr>
       <w:r>
@@ -8862,6 +9219,7 @@
           <w:rFonts w:ascii="Times New Roman" w:hAnsi="Times New Roman" w:cs="Times New Roman"/>
           <w:sz w:val="28"/>
           <w:szCs w:val="28"/>
+          <w:lang w:val="en-US"/>
         </w:rPr>
         <w:t>3]</w:t>
       </w:r>
@@ -9110,23 +9468,16 @@
           <w:sz w:val="28"/>
           <w:szCs w:val="28"/>
         </w:rPr>
-        <w:t xml:space="preserve">3; </w:t>
-      </w:r>
-      <w:r>
-        <w:rPr>
-          <w:rFonts w:ascii="Times New Roman" w:hAnsi="Times New Roman" w:cs="Times New Roman"/>
-          <w:sz w:val="28"/>
-          <w:szCs w:val="28"/>
-        </w:rPr>
-        <w:t>+</w:t>
-      </w:r>
-      <w:r>
-        <w:rPr>
-          <w:rFonts w:ascii="Times New Roman" w:hAnsi="Times New Roman" w:cs="Times New Roman"/>
-          <w:sz w:val="28"/>
-          <w:szCs w:val="28"/>
-        </w:rPr>
-        <w:t>∞</w:t>
+        <w:t>3;</w:t>
+      </w:r>
+      <w:r>
+        <w:rPr>
+          <w:rFonts w:ascii="Times New Roman" w:hAnsi="Times New Roman" w:cs="Times New Roman"/>
+          <w:sz w:val="28"/>
+          <w:szCs w:val="28"/>
+          <w:lang w:val="en-US"/>
+        </w:rPr>
+        <w:t xml:space="preserve"> T - 18</w:t>
       </w:r>
       <w:r>
         <w:rPr>
@@ -9462,6 +9813,7 @@
           <w:szCs w:val="28"/>
           <w:lang w:eastAsia="ru-RU"/>
         </w:rPr>
+        <w:lastRenderedPageBreak/>
         <w:drawing>
           <wp:inline distT="0" distB="0" distL="0" distR="0" wp14:anchorId="26A82FB2" wp14:editId="1D3A875F">
             <wp:extent cx="5332095" cy="2260400"/>
@@ -9839,7 +10191,6 @@
           <w:sz w:val="28"/>
           <w:szCs w:val="28"/>
         </w:rPr>
-        <w:lastRenderedPageBreak/>
         <w:t>Составьте таблицу решений для следующей задачи.</w:t>
       </w:r>
       <w:r>
@@ -10014,6 +10365,7 @@
                 <w:sz w:val="28"/>
                 <w:szCs w:val="28"/>
               </w:rPr>
+              <w:lastRenderedPageBreak/>
               <w:t xml:space="preserve">Покупатель пенсионер или инвалид купил товар </w:t>
             </w:r>
           </w:p>
@@ -11363,8 +11715,6 @@
               </w:rPr>
               <w:t>1</w:t>
             </w:r>
-            <w:bookmarkStart w:id="0" w:name="_GoBack"/>
-            <w:bookmarkEnd w:id="0"/>
           </w:p>
         </w:tc>
         <w:tc>

</xml_diff>